<commit_message>
Documentation folder DATABASE TABLES DONE... SUMIT JUST REVIEW IT
</commit_message>
<xml_diff>
--- a/Documentation/Lovu 1.docx
+++ b/Documentation/Lovu 1.docx
@@ -44,7 +44,7 @@
                     </pic:cNvPicPr>
                   </pic:nvPicPr>
                   <pic:blipFill>
-                    <a:blip r:embed="rId5"/>
+                    <a:blip r:embed="rId6"/>
                     <a:srcRect/>
                     <a:stretch>
                       <a:fillRect/>
@@ -1208,16 +1208,336 @@
         <w:t>Design:-</w:t>
       </w:r>
     </w:p>
+    <w:tbl>
+      <w:tblPr>
+        <w:tblStyle w:val="TableGrid"/>
+        <w:tblW w:w="0" w:type="auto"/>
+        <w:tblInd w:w="828" w:type="dxa"/>
+        <w:tblLayout w:type="fixed"/>
+        <w:tblLook w:val="04A0"/>
+      </w:tblPr>
+      <w:tblGrid>
+        <w:gridCol w:w="990"/>
+        <w:gridCol w:w="3330"/>
+        <w:gridCol w:w="5220"/>
+      </w:tblGrid>
+      <w:tr>
+        <w:tc>
+          <w:tcPr>
+            <w:tcW w:w="990" w:type="dxa"/>
+            <w:shd w:val="clear" w:color="auto" w:fill="C6D9F1" w:themeFill="text2" w:themeFillTint="33"/>
+          </w:tcPr>
+          <w:p>
+            <w:pPr>
+              <w:jc w:val="center"/>
+              <w:rPr>
+                <w:rFonts w:ascii="Times New Roman" w:hAnsi="Times New Roman" w:cs="Times New Roman"/>
+                <w:b/>
+                <w:sz w:val="24"/>
+                <w:szCs w:val="24"/>
+              </w:rPr>
+            </w:pPr>
+            <w:r>
+              <w:rPr>
+                <w:rFonts w:ascii="Times New Roman" w:hAnsi="Times New Roman" w:cs="Times New Roman"/>
+                <w:b/>
+                <w:sz w:val="24"/>
+                <w:szCs w:val="24"/>
+              </w:rPr>
+              <w:t>S No.</w:t>
+            </w:r>
+          </w:p>
+        </w:tc>
+        <w:tc>
+          <w:tcPr>
+            <w:tcW w:w="3330" w:type="dxa"/>
+            <w:shd w:val="clear" w:color="auto" w:fill="C6D9F1" w:themeFill="text2" w:themeFillTint="33"/>
+          </w:tcPr>
+          <w:p>
+            <w:pPr>
+              <w:jc w:val="center"/>
+              <w:rPr>
+                <w:rFonts w:ascii="Times New Roman" w:hAnsi="Times New Roman" w:cs="Times New Roman"/>
+                <w:b/>
+                <w:sz w:val="24"/>
+                <w:szCs w:val="24"/>
+              </w:rPr>
+            </w:pPr>
+            <w:r>
+              <w:rPr>
+                <w:rFonts w:ascii="Times New Roman" w:hAnsi="Times New Roman" w:cs="Times New Roman"/>
+                <w:b/>
+                <w:sz w:val="24"/>
+                <w:szCs w:val="24"/>
+              </w:rPr>
+              <w:t>Table</w:t>
+            </w:r>
+          </w:p>
+        </w:tc>
+        <w:tc>
+          <w:tcPr>
+            <w:tcW w:w="5220" w:type="dxa"/>
+            <w:shd w:val="clear" w:color="auto" w:fill="C6D9F1" w:themeFill="text2" w:themeFillTint="33"/>
+          </w:tcPr>
+          <w:p>
+            <w:pPr>
+              <w:jc w:val="center"/>
+              <w:rPr>
+                <w:rFonts w:ascii="Times New Roman" w:hAnsi="Times New Roman" w:cs="Times New Roman"/>
+                <w:b/>
+                <w:sz w:val="24"/>
+                <w:szCs w:val="24"/>
+              </w:rPr>
+            </w:pPr>
+            <w:r>
+              <w:rPr>
+                <w:rFonts w:ascii="Times New Roman" w:hAnsi="Times New Roman" w:cs="Times New Roman"/>
+                <w:b/>
+                <w:sz w:val="24"/>
+                <w:szCs w:val="24"/>
+              </w:rPr>
+              <w:t>Description</w:t>
+            </w:r>
+          </w:p>
+        </w:tc>
+      </w:tr>
+      <w:tr>
+        <w:tc>
+          <w:tcPr>
+            <w:tcW w:w="990" w:type="dxa"/>
+          </w:tcPr>
+          <w:p>
+            <w:pPr>
+              <w:jc w:val="center"/>
+              <w:rPr>
+                <w:rFonts w:ascii="Times New Roman" w:hAnsi="Times New Roman" w:cs="Times New Roman"/>
+                <w:sz w:val="24"/>
+                <w:szCs w:val="24"/>
+              </w:rPr>
+            </w:pPr>
+            <w:r>
+              <w:rPr>
+                <w:rFonts w:ascii="Times New Roman" w:hAnsi="Times New Roman" w:cs="Times New Roman"/>
+                <w:sz w:val="24"/>
+                <w:szCs w:val="24"/>
+              </w:rPr>
+              <w:t>1</w:t>
+            </w:r>
+          </w:p>
+        </w:tc>
+        <w:tc>
+          <w:tcPr>
+            <w:tcW w:w="3330" w:type="dxa"/>
+          </w:tcPr>
+          <w:p>
+            <w:pPr>
+              <w:jc w:val="center"/>
+              <w:rPr>
+                <w:rFonts w:ascii="Times New Roman" w:hAnsi="Times New Roman" w:cs="Times New Roman"/>
+                <w:sz w:val="24"/>
+                <w:szCs w:val="24"/>
+              </w:rPr>
+            </w:pPr>
+            <w:proofErr w:type="spellStart"/>
+            <w:r>
+              <w:rPr>
+                <w:rFonts w:ascii="Times New Roman" w:hAnsi="Times New Roman" w:cs="Times New Roman"/>
+                <w:sz w:val="24"/>
+                <w:szCs w:val="24"/>
+              </w:rPr>
+              <w:t>aspnet_SchemaVersions</w:t>
+            </w:r>
+            <w:proofErr w:type="spellEnd"/>
+          </w:p>
+        </w:tc>
+        <w:tc>
+          <w:tcPr>
+            <w:tcW w:w="5220" w:type="dxa"/>
+          </w:tcPr>
+          <w:p>
+            <w:pPr>
+              <w:rPr>
+                <w:rFonts w:ascii="Times New Roman" w:hAnsi="Times New Roman" w:cs="Times New Roman"/>
+                <w:sz w:val="24"/>
+                <w:szCs w:val="24"/>
+              </w:rPr>
+            </w:pPr>
+            <w:r>
+              <w:rPr>
+                <w:rFonts w:ascii="Times New Roman" w:hAnsi="Times New Roman" w:cs="Times New Roman"/>
+                <w:sz w:val="24"/>
+                <w:szCs w:val="24"/>
+              </w:rPr>
+              <w:t>Contain</w:t>
+            </w:r>
+            <w:r>
+              <w:rPr>
+                <w:rFonts w:ascii="Times New Roman" w:hAnsi="Times New Roman" w:cs="Times New Roman"/>
+                <w:sz w:val="24"/>
+                <w:szCs w:val="24"/>
+              </w:rPr>
+              <w:t>s</w:t>
+            </w:r>
+            <w:r>
+              <w:rPr>
+                <w:rFonts w:ascii="Times New Roman" w:hAnsi="Times New Roman" w:cs="Times New Roman"/>
+                <w:sz w:val="24"/>
+                <w:szCs w:val="24"/>
+              </w:rPr>
+              <w:t xml:space="preserve"> information about the Schema Version</w:t>
+            </w:r>
+          </w:p>
+        </w:tc>
+      </w:tr>
+      <w:tr>
+        <w:tc>
+          <w:tcPr>
+            <w:tcW w:w="990" w:type="dxa"/>
+          </w:tcPr>
+          <w:p>
+            <w:pPr>
+              <w:jc w:val="center"/>
+              <w:rPr>
+                <w:rFonts w:ascii="Times New Roman" w:hAnsi="Times New Roman" w:cs="Times New Roman"/>
+                <w:sz w:val="24"/>
+                <w:szCs w:val="24"/>
+              </w:rPr>
+            </w:pPr>
+            <w:r>
+              <w:rPr>
+                <w:rFonts w:ascii="Times New Roman" w:hAnsi="Times New Roman" w:cs="Times New Roman"/>
+                <w:sz w:val="24"/>
+                <w:szCs w:val="24"/>
+              </w:rPr>
+              <w:t>2</w:t>
+            </w:r>
+          </w:p>
+        </w:tc>
+        <w:tc>
+          <w:tcPr>
+            <w:tcW w:w="3330" w:type="dxa"/>
+          </w:tcPr>
+          <w:p>
+            <w:pPr>
+              <w:jc w:val="center"/>
+              <w:rPr>
+                <w:rFonts w:ascii="Times New Roman" w:hAnsi="Times New Roman" w:cs="Times New Roman"/>
+                <w:sz w:val="24"/>
+                <w:szCs w:val="24"/>
+              </w:rPr>
+            </w:pPr>
+            <w:r>
+              <w:rPr>
+                <w:rFonts w:ascii="Times New Roman" w:hAnsi="Times New Roman" w:cs="Times New Roman"/>
+                <w:sz w:val="24"/>
+                <w:szCs w:val="24"/>
+              </w:rPr>
+              <w:t>COMPARE_LOG</w:t>
+            </w:r>
+          </w:p>
+        </w:tc>
+        <w:tc>
+          <w:tcPr>
+            <w:tcW w:w="5220" w:type="dxa"/>
+          </w:tcPr>
+          <w:p>
+            <w:pPr>
+              <w:rPr>
+                <w:rFonts w:ascii="Times New Roman" w:hAnsi="Times New Roman" w:cs="Times New Roman"/>
+                <w:sz w:val="24"/>
+                <w:szCs w:val="24"/>
+              </w:rPr>
+            </w:pPr>
+            <w:r>
+              <w:rPr>
+                <w:rFonts w:ascii="Times New Roman" w:hAnsi="Times New Roman" w:cs="Times New Roman"/>
+                <w:sz w:val="24"/>
+                <w:szCs w:val="24"/>
+              </w:rPr>
+              <w:t>Contains log of compare feature</w:t>
+            </w:r>
+          </w:p>
+        </w:tc>
+      </w:tr>
+      <w:tr>
+        <w:tc>
+          <w:tcPr>
+            <w:tcW w:w="990" w:type="dxa"/>
+          </w:tcPr>
+          <w:p>
+            <w:pPr>
+              <w:jc w:val="center"/>
+              <w:rPr>
+                <w:rFonts w:ascii="Times New Roman" w:hAnsi="Times New Roman" w:cs="Times New Roman"/>
+                <w:sz w:val="24"/>
+                <w:szCs w:val="24"/>
+              </w:rPr>
+            </w:pPr>
+            <w:r>
+              <w:rPr>
+                <w:rFonts w:ascii="Times New Roman" w:hAnsi="Times New Roman" w:cs="Times New Roman"/>
+                <w:sz w:val="24"/>
+                <w:szCs w:val="24"/>
+              </w:rPr>
+              <w:t>3</w:t>
+            </w:r>
+          </w:p>
+        </w:tc>
+        <w:tc>
+          <w:tcPr>
+            <w:tcW w:w="3330" w:type="dxa"/>
+          </w:tcPr>
+          <w:p>
+            <w:pPr>
+              <w:jc w:val="center"/>
+              <w:rPr>
+                <w:rFonts w:ascii="Times New Roman" w:hAnsi="Times New Roman" w:cs="Times New Roman"/>
+                <w:sz w:val="24"/>
+                <w:szCs w:val="24"/>
+              </w:rPr>
+            </w:pPr>
+            <w:proofErr w:type="spellStart"/>
+            <w:r>
+              <w:rPr>
+                <w:rFonts w:ascii="Times New Roman" w:hAnsi="Times New Roman" w:cs="Times New Roman"/>
+                <w:sz w:val="24"/>
+                <w:szCs w:val="24"/>
+              </w:rPr>
+              <w:t>Aspnet_WebEvent_Events</w:t>
+            </w:r>
+            <w:proofErr w:type="spellEnd"/>
+          </w:p>
+        </w:tc>
+        <w:tc>
+          <w:tcPr>
+            <w:tcW w:w="5220" w:type="dxa"/>
+          </w:tcPr>
+          <w:p>
+            <w:pPr>
+              <w:rPr>
+                <w:rFonts w:ascii="Times New Roman" w:hAnsi="Times New Roman" w:cs="Times New Roman"/>
+                <w:sz w:val="24"/>
+                <w:szCs w:val="24"/>
+              </w:rPr>
+            </w:pPr>
+          </w:p>
+        </w:tc>
+      </w:tr>
+    </w:tbl>
+    <w:p/>
     <w:p>
+      <w:pPr>
+        <w:jc w:val="center"/>
+      </w:pPr>
       <w:r>
         <w:rPr>
           <w:noProof/>
         </w:rPr>
         <w:drawing>
           <wp:inline distT="0" distB="0" distL="0" distR="0">
-            <wp:extent cx="6858000" cy="3220908"/>
-            <wp:effectExtent l="57150" t="19050" r="114300" b="93792"/>
-            <wp:docPr id="1" name="Picture 1" descr="C:\sql\project\download.png"/>
+            <wp:extent cx="6048375" cy="2609012"/>
+            <wp:effectExtent l="57150" t="19050" r="104775" b="77038"/>
+            <wp:docPr id="3" name="Picture 2" descr="F:\XRTA IMPORTANT DOC's\#CENTENNIAL SEMSETER 1\WEB APPLICATION DEVELOPMENT\Project\ASPNETEcommerce\shoeshop\Documentation\1.jpg"/>
             <wp:cNvGraphicFramePr>
               <a:graphicFrameLocks xmlns:a="http://schemas.openxmlformats.org/drawingml/2006/main" noChangeAspect="1"/>
             </wp:cNvGraphicFramePr>
@@ -1225,13 +1545,13 @@
               <a:graphicData uri="http://schemas.openxmlformats.org/drawingml/2006/picture">
                 <pic:pic xmlns:pic="http://schemas.openxmlformats.org/drawingml/2006/picture">
                   <pic:nvPicPr>
-                    <pic:cNvPr id="0" name="Picture 1" descr="C:\sql\project\download.png"/>
+                    <pic:cNvPr id="0" name="Picture 2" descr="F:\XRTA IMPORTANT DOC's\#CENTENNIAL SEMSETER 1\WEB APPLICATION DEVELOPMENT\Project\ASPNETEcommerce\shoeshop\Documentation\1.jpg"/>
                     <pic:cNvPicPr>
                       <a:picLocks noChangeAspect="1" noChangeArrowheads="1"/>
                     </pic:cNvPicPr>
                   </pic:nvPicPr>
                   <pic:blipFill>
-                    <a:blip r:embed="rId6"/>
+                    <a:blip r:embed="rId7"/>
                     <a:srcRect/>
                     <a:stretch>
                       <a:fillRect/>
@@ -1240,21 +1560,22 @@
                   <pic:spPr bwMode="auto">
                     <a:xfrm>
                       <a:off x="0" y="0"/>
-                      <a:ext cx="6858000" cy="3220908"/>
+                      <a:ext cx="6050317" cy="2609850"/>
                     </a:xfrm>
                     <a:prstGeom prst="rect">
                       <a:avLst/>
                     </a:prstGeom>
-                    <a:ln w="3175" cap="sq">
+                    <a:ln w="6350" cap="sq">
                       <a:solidFill>
                         <a:srgbClr val="000000"/>
                       </a:solidFill>
+                      <a:prstDash val="solid"/>
                       <a:miter lim="800000"/>
                     </a:ln>
                     <a:effectLst>
-                      <a:outerShdw blurRad="57150" dist="50800" dir="2700000" algn="tl" rotWithShape="0">
+                      <a:outerShdw blurRad="50800" dist="38100" dir="2700000" algn="tl" rotWithShape="0">
                         <a:srgbClr val="000000">
-                          <a:alpha val="40000"/>
+                          <a:alpha val="43000"/>
                         </a:srgbClr>
                       </a:outerShdw>
                     </a:effectLst>
@@ -1267,10 +1588,2133 @@
       </w:r>
     </w:p>
     <w:p>
-      <w:pPr>
-        <w:pStyle w:val="Title"/>
-      </w:pPr>
+      <w:r>
+        <w:br w:type="page"/>
+      </w:r>
     </w:p>
+    <w:p/>
+    <w:tbl>
+      <w:tblPr>
+        <w:tblStyle w:val="TableGrid"/>
+        <w:tblW w:w="0" w:type="auto"/>
+        <w:tblInd w:w="828" w:type="dxa"/>
+        <w:tblLayout w:type="fixed"/>
+        <w:tblLook w:val="04A0"/>
+      </w:tblPr>
+      <w:tblGrid>
+        <w:gridCol w:w="990"/>
+        <w:gridCol w:w="3330"/>
+        <w:gridCol w:w="5220"/>
+      </w:tblGrid>
+      <w:tr>
+        <w:tc>
+          <w:tcPr>
+            <w:tcW w:w="990" w:type="dxa"/>
+            <w:shd w:val="clear" w:color="auto" w:fill="C6D9F1" w:themeFill="text2" w:themeFillTint="33"/>
+          </w:tcPr>
+          <w:p>
+            <w:pPr>
+              <w:jc w:val="center"/>
+              <w:rPr>
+                <w:rFonts w:ascii="Times New Roman" w:hAnsi="Times New Roman" w:cs="Times New Roman"/>
+                <w:b/>
+                <w:sz w:val="24"/>
+                <w:szCs w:val="24"/>
+              </w:rPr>
+            </w:pPr>
+            <w:r>
+              <w:rPr>
+                <w:rFonts w:ascii="Times New Roman" w:hAnsi="Times New Roman" w:cs="Times New Roman"/>
+                <w:b/>
+                <w:sz w:val="24"/>
+                <w:szCs w:val="24"/>
+              </w:rPr>
+              <w:t>S No.</w:t>
+            </w:r>
+          </w:p>
+        </w:tc>
+        <w:tc>
+          <w:tcPr>
+            <w:tcW w:w="3330" w:type="dxa"/>
+            <w:shd w:val="clear" w:color="auto" w:fill="C6D9F1" w:themeFill="text2" w:themeFillTint="33"/>
+          </w:tcPr>
+          <w:p>
+            <w:pPr>
+              <w:jc w:val="center"/>
+              <w:rPr>
+                <w:rFonts w:ascii="Times New Roman" w:hAnsi="Times New Roman" w:cs="Times New Roman"/>
+                <w:b/>
+                <w:sz w:val="24"/>
+                <w:szCs w:val="24"/>
+              </w:rPr>
+            </w:pPr>
+            <w:r>
+              <w:rPr>
+                <w:rFonts w:ascii="Times New Roman" w:hAnsi="Times New Roman" w:cs="Times New Roman"/>
+                <w:b/>
+                <w:sz w:val="24"/>
+                <w:szCs w:val="24"/>
+              </w:rPr>
+              <w:t>Table</w:t>
+            </w:r>
+          </w:p>
+        </w:tc>
+        <w:tc>
+          <w:tcPr>
+            <w:tcW w:w="5220" w:type="dxa"/>
+            <w:shd w:val="clear" w:color="auto" w:fill="C6D9F1" w:themeFill="text2" w:themeFillTint="33"/>
+          </w:tcPr>
+          <w:p>
+            <w:pPr>
+              <w:jc w:val="center"/>
+              <w:rPr>
+                <w:rFonts w:ascii="Times New Roman" w:hAnsi="Times New Roman" w:cs="Times New Roman"/>
+                <w:b/>
+                <w:sz w:val="24"/>
+                <w:szCs w:val="24"/>
+              </w:rPr>
+            </w:pPr>
+            <w:r>
+              <w:rPr>
+                <w:rFonts w:ascii="Times New Roman" w:hAnsi="Times New Roman" w:cs="Times New Roman"/>
+                <w:b/>
+                <w:sz w:val="24"/>
+                <w:szCs w:val="24"/>
+              </w:rPr>
+              <w:t>Description</w:t>
+            </w:r>
+          </w:p>
+        </w:tc>
+      </w:tr>
+      <w:tr>
+        <w:tc>
+          <w:tcPr>
+            <w:tcW w:w="990" w:type="dxa"/>
+          </w:tcPr>
+          <w:p>
+            <w:pPr>
+              <w:jc w:val="center"/>
+              <w:rPr>
+                <w:rFonts w:ascii="Times New Roman" w:hAnsi="Times New Roman" w:cs="Times New Roman"/>
+                <w:sz w:val="24"/>
+                <w:szCs w:val="24"/>
+              </w:rPr>
+            </w:pPr>
+            <w:r>
+              <w:rPr>
+                <w:rFonts w:ascii="Times New Roman" w:hAnsi="Times New Roman" w:cs="Times New Roman"/>
+                <w:sz w:val="24"/>
+                <w:szCs w:val="24"/>
+              </w:rPr>
+              <w:t>4</w:t>
+            </w:r>
+          </w:p>
+        </w:tc>
+        <w:tc>
+          <w:tcPr>
+            <w:tcW w:w="3330" w:type="dxa"/>
+          </w:tcPr>
+          <w:p>
+            <w:pPr>
+              <w:jc w:val="center"/>
+              <w:rPr>
+                <w:rFonts w:ascii="Times New Roman" w:hAnsi="Times New Roman" w:cs="Times New Roman"/>
+                <w:sz w:val="24"/>
+                <w:szCs w:val="24"/>
+              </w:rPr>
+            </w:pPr>
+            <w:r>
+              <w:rPr>
+                <w:rFonts w:ascii="Times New Roman" w:hAnsi="Times New Roman" w:cs="Times New Roman"/>
+                <w:sz w:val="24"/>
+                <w:szCs w:val="24"/>
+              </w:rPr>
+              <w:t>Department</w:t>
+            </w:r>
+          </w:p>
+        </w:tc>
+        <w:tc>
+          <w:tcPr>
+            <w:tcW w:w="5220" w:type="dxa"/>
+          </w:tcPr>
+          <w:p>
+            <w:pPr>
+              <w:rPr>
+                <w:rFonts w:ascii="Times New Roman" w:hAnsi="Times New Roman" w:cs="Times New Roman"/>
+                <w:sz w:val="24"/>
+                <w:szCs w:val="24"/>
+              </w:rPr>
+            </w:pPr>
+            <w:r>
+              <w:rPr>
+                <w:rFonts w:ascii="Times New Roman" w:hAnsi="Times New Roman" w:cs="Times New Roman"/>
+                <w:sz w:val="24"/>
+                <w:szCs w:val="24"/>
+              </w:rPr>
+              <w:t xml:space="preserve">Contains </w:t>
+            </w:r>
+            <w:r>
+              <w:rPr>
+                <w:rFonts w:ascii="Times New Roman" w:hAnsi="Times New Roman" w:cs="Times New Roman"/>
+                <w:sz w:val="24"/>
+                <w:szCs w:val="24"/>
+              </w:rPr>
+              <w:t>all the departments to which the categories belong.</w:t>
+            </w:r>
+          </w:p>
+        </w:tc>
+      </w:tr>
+      <w:tr>
+        <w:tc>
+          <w:tcPr>
+            <w:tcW w:w="990" w:type="dxa"/>
+          </w:tcPr>
+          <w:p>
+            <w:pPr>
+              <w:jc w:val="center"/>
+              <w:rPr>
+                <w:rFonts w:ascii="Times New Roman" w:hAnsi="Times New Roman" w:cs="Times New Roman"/>
+                <w:sz w:val="24"/>
+                <w:szCs w:val="24"/>
+              </w:rPr>
+            </w:pPr>
+            <w:r>
+              <w:rPr>
+                <w:rFonts w:ascii="Times New Roman" w:hAnsi="Times New Roman" w:cs="Times New Roman"/>
+                <w:sz w:val="24"/>
+                <w:szCs w:val="24"/>
+              </w:rPr>
+              <w:t>5</w:t>
+            </w:r>
+          </w:p>
+        </w:tc>
+        <w:tc>
+          <w:tcPr>
+            <w:tcW w:w="3330" w:type="dxa"/>
+          </w:tcPr>
+          <w:p>
+            <w:pPr>
+              <w:jc w:val="center"/>
+              <w:rPr>
+                <w:rFonts w:ascii="Times New Roman" w:hAnsi="Times New Roman" w:cs="Times New Roman"/>
+                <w:sz w:val="24"/>
+                <w:szCs w:val="24"/>
+              </w:rPr>
+            </w:pPr>
+            <w:r>
+              <w:rPr>
+                <w:rFonts w:ascii="Times New Roman" w:hAnsi="Times New Roman" w:cs="Times New Roman"/>
+                <w:sz w:val="24"/>
+                <w:szCs w:val="24"/>
+              </w:rPr>
+              <w:t>Category</w:t>
+            </w:r>
+          </w:p>
+        </w:tc>
+        <w:tc>
+          <w:tcPr>
+            <w:tcW w:w="5220" w:type="dxa"/>
+          </w:tcPr>
+          <w:p>
+            <w:pPr>
+              <w:rPr>
+                <w:rFonts w:ascii="Times New Roman" w:hAnsi="Times New Roman" w:cs="Times New Roman"/>
+                <w:sz w:val="24"/>
+                <w:szCs w:val="24"/>
+              </w:rPr>
+            </w:pPr>
+            <w:r>
+              <w:rPr>
+                <w:rFonts w:ascii="Times New Roman" w:hAnsi="Times New Roman" w:cs="Times New Roman"/>
+                <w:sz w:val="24"/>
+                <w:szCs w:val="24"/>
+              </w:rPr>
+              <w:t xml:space="preserve">Contains </w:t>
+            </w:r>
+            <w:r>
+              <w:rPr>
+                <w:rFonts w:ascii="Times New Roman" w:hAnsi="Times New Roman" w:cs="Times New Roman"/>
+                <w:sz w:val="24"/>
+                <w:szCs w:val="24"/>
+              </w:rPr>
+              <w:t>all the categories to which the products belong.</w:t>
+            </w:r>
+          </w:p>
+        </w:tc>
+      </w:tr>
+      <w:tr>
+        <w:tc>
+          <w:tcPr>
+            <w:tcW w:w="990" w:type="dxa"/>
+          </w:tcPr>
+          <w:p>
+            <w:pPr>
+              <w:jc w:val="center"/>
+              <w:rPr>
+                <w:rFonts w:ascii="Times New Roman" w:hAnsi="Times New Roman" w:cs="Times New Roman"/>
+                <w:sz w:val="24"/>
+                <w:szCs w:val="24"/>
+              </w:rPr>
+            </w:pPr>
+            <w:r>
+              <w:rPr>
+                <w:rFonts w:ascii="Times New Roman" w:hAnsi="Times New Roman" w:cs="Times New Roman"/>
+                <w:sz w:val="24"/>
+                <w:szCs w:val="24"/>
+              </w:rPr>
+              <w:t>6</w:t>
+            </w:r>
+          </w:p>
+        </w:tc>
+        <w:tc>
+          <w:tcPr>
+            <w:tcW w:w="3330" w:type="dxa"/>
+          </w:tcPr>
+          <w:p>
+            <w:pPr>
+              <w:jc w:val="center"/>
+              <w:rPr>
+                <w:rFonts w:ascii="Times New Roman" w:hAnsi="Times New Roman" w:cs="Times New Roman"/>
+                <w:sz w:val="24"/>
+                <w:szCs w:val="24"/>
+              </w:rPr>
+            </w:pPr>
+            <w:r>
+              <w:rPr>
+                <w:rFonts w:ascii="Times New Roman" w:hAnsi="Times New Roman" w:cs="Times New Roman"/>
+                <w:sz w:val="24"/>
+                <w:szCs w:val="24"/>
+              </w:rPr>
+              <w:t>Product</w:t>
+            </w:r>
+          </w:p>
+        </w:tc>
+        <w:tc>
+          <w:tcPr>
+            <w:tcW w:w="5220" w:type="dxa"/>
+          </w:tcPr>
+          <w:p>
+            <w:pPr>
+              <w:rPr>
+                <w:rFonts w:ascii="Times New Roman" w:hAnsi="Times New Roman" w:cs="Times New Roman"/>
+                <w:sz w:val="24"/>
+                <w:szCs w:val="24"/>
+              </w:rPr>
+            </w:pPr>
+            <w:r>
+              <w:rPr>
+                <w:rFonts w:ascii="Times New Roman" w:hAnsi="Times New Roman" w:cs="Times New Roman"/>
+                <w:sz w:val="24"/>
+                <w:szCs w:val="24"/>
+              </w:rPr>
+              <w:t xml:space="preserve">Contains </w:t>
+            </w:r>
+            <w:proofErr w:type="gramStart"/>
+            <w:r>
+              <w:rPr>
+                <w:rFonts w:ascii="Times New Roman" w:hAnsi="Times New Roman" w:cs="Times New Roman"/>
+                <w:sz w:val="24"/>
+                <w:szCs w:val="24"/>
+              </w:rPr>
+              <w:t>all the</w:t>
+            </w:r>
+            <w:proofErr w:type="gramEnd"/>
+            <w:r>
+              <w:rPr>
+                <w:rFonts w:ascii="Times New Roman" w:hAnsi="Times New Roman" w:cs="Times New Roman"/>
+                <w:sz w:val="24"/>
+                <w:szCs w:val="24"/>
+              </w:rPr>
+              <w:t xml:space="preserve"> </w:t>
+            </w:r>
+            <w:r>
+              <w:rPr>
+                <w:rFonts w:ascii="Times New Roman" w:hAnsi="Times New Roman" w:cs="Times New Roman"/>
+                <w:sz w:val="24"/>
+                <w:szCs w:val="24"/>
+              </w:rPr>
+              <w:t>p</w:t>
+            </w:r>
+            <w:r>
+              <w:rPr>
+                <w:rFonts w:ascii="Times New Roman" w:hAnsi="Times New Roman" w:cs="Times New Roman"/>
+                <w:sz w:val="24"/>
+                <w:szCs w:val="24"/>
+              </w:rPr>
+              <w:t>roduct</w:t>
+            </w:r>
+            <w:r>
+              <w:rPr>
+                <w:rFonts w:ascii="Times New Roman" w:hAnsi="Times New Roman" w:cs="Times New Roman"/>
+                <w:sz w:val="24"/>
+                <w:szCs w:val="24"/>
+              </w:rPr>
+              <w:t xml:space="preserve"> in the</w:t>
+            </w:r>
+            <w:r>
+              <w:rPr>
+                <w:rFonts w:ascii="Times New Roman" w:hAnsi="Times New Roman" w:cs="Times New Roman"/>
+                <w:sz w:val="24"/>
+                <w:szCs w:val="24"/>
+              </w:rPr>
+              <w:t xml:space="preserve"> </w:t>
+            </w:r>
+            <w:r>
+              <w:rPr>
+                <w:rFonts w:ascii="Times New Roman" w:hAnsi="Times New Roman" w:cs="Times New Roman"/>
+                <w:sz w:val="24"/>
+                <w:szCs w:val="24"/>
+              </w:rPr>
+              <w:t>database.</w:t>
+            </w:r>
+          </w:p>
+        </w:tc>
+      </w:tr>
+      <w:tr>
+        <w:tc>
+          <w:tcPr>
+            <w:tcW w:w="990" w:type="dxa"/>
+          </w:tcPr>
+          <w:p>
+            <w:pPr>
+              <w:jc w:val="center"/>
+              <w:rPr>
+                <w:rFonts w:ascii="Times New Roman" w:hAnsi="Times New Roman" w:cs="Times New Roman"/>
+                <w:sz w:val="24"/>
+                <w:szCs w:val="24"/>
+              </w:rPr>
+            </w:pPr>
+            <w:r>
+              <w:rPr>
+                <w:rFonts w:ascii="Times New Roman" w:hAnsi="Times New Roman" w:cs="Times New Roman"/>
+                <w:sz w:val="24"/>
+                <w:szCs w:val="24"/>
+              </w:rPr>
+              <w:t>7</w:t>
+            </w:r>
+          </w:p>
+        </w:tc>
+        <w:tc>
+          <w:tcPr>
+            <w:tcW w:w="3330" w:type="dxa"/>
+          </w:tcPr>
+          <w:p>
+            <w:pPr>
+              <w:jc w:val="center"/>
+              <w:rPr>
+                <w:rFonts w:ascii="Times New Roman" w:hAnsi="Times New Roman" w:cs="Times New Roman"/>
+                <w:sz w:val="24"/>
+                <w:szCs w:val="24"/>
+              </w:rPr>
+            </w:pPr>
+            <w:r>
+              <w:rPr>
+                <w:rFonts w:ascii="Times New Roman" w:hAnsi="Times New Roman" w:cs="Times New Roman"/>
+                <w:sz w:val="24"/>
+                <w:szCs w:val="24"/>
+              </w:rPr>
+              <w:t>Attribute</w:t>
+            </w:r>
+          </w:p>
+        </w:tc>
+        <w:tc>
+          <w:tcPr>
+            <w:tcW w:w="5220" w:type="dxa"/>
+          </w:tcPr>
+          <w:p>
+            <w:pPr>
+              <w:rPr>
+                <w:rFonts w:ascii="Times New Roman" w:hAnsi="Times New Roman" w:cs="Times New Roman"/>
+                <w:sz w:val="24"/>
+                <w:szCs w:val="24"/>
+              </w:rPr>
+            </w:pPr>
+            <w:r>
+              <w:rPr>
+                <w:rFonts w:ascii="Times New Roman" w:hAnsi="Times New Roman" w:cs="Times New Roman"/>
+                <w:sz w:val="24"/>
+                <w:szCs w:val="24"/>
+              </w:rPr>
+              <w:t xml:space="preserve">Contains </w:t>
+            </w:r>
+            <w:r>
+              <w:rPr>
+                <w:rFonts w:ascii="Times New Roman" w:hAnsi="Times New Roman" w:cs="Times New Roman"/>
+                <w:sz w:val="24"/>
+                <w:szCs w:val="24"/>
+              </w:rPr>
+              <w:t>attribute list of the products in the database.</w:t>
+            </w:r>
+          </w:p>
+        </w:tc>
+      </w:tr>
+      <w:tr>
+        <w:tc>
+          <w:tcPr>
+            <w:tcW w:w="990" w:type="dxa"/>
+          </w:tcPr>
+          <w:p>
+            <w:pPr>
+              <w:jc w:val="center"/>
+              <w:rPr>
+                <w:rFonts w:ascii="Times New Roman" w:hAnsi="Times New Roman" w:cs="Times New Roman"/>
+                <w:sz w:val="24"/>
+                <w:szCs w:val="24"/>
+              </w:rPr>
+            </w:pPr>
+            <w:r>
+              <w:rPr>
+                <w:rFonts w:ascii="Times New Roman" w:hAnsi="Times New Roman" w:cs="Times New Roman"/>
+                <w:sz w:val="24"/>
+                <w:szCs w:val="24"/>
+              </w:rPr>
+              <w:t>8</w:t>
+            </w:r>
+          </w:p>
+        </w:tc>
+        <w:tc>
+          <w:tcPr>
+            <w:tcW w:w="3330" w:type="dxa"/>
+          </w:tcPr>
+          <w:p>
+            <w:pPr>
+              <w:jc w:val="center"/>
+              <w:rPr>
+                <w:rFonts w:ascii="Times New Roman" w:hAnsi="Times New Roman" w:cs="Times New Roman"/>
+                <w:sz w:val="24"/>
+                <w:szCs w:val="24"/>
+              </w:rPr>
+            </w:pPr>
+            <w:proofErr w:type="spellStart"/>
+            <w:r>
+              <w:rPr>
+                <w:rFonts w:ascii="Times New Roman" w:hAnsi="Times New Roman" w:cs="Times New Roman"/>
+                <w:sz w:val="24"/>
+                <w:szCs w:val="24"/>
+              </w:rPr>
+              <w:t>AttributeValue</w:t>
+            </w:r>
+            <w:proofErr w:type="spellEnd"/>
+          </w:p>
+        </w:tc>
+        <w:tc>
+          <w:tcPr>
+            <w:tcW w:w="5220" w:type="dxa"/>
+          </w:tcPr>
+          <w:p>
+            <w:pPr>
+              <w:rPr>
+                <w:rFonts w:ascii="Times New Roman" w:hAnsi="Times New Roman" w:cs="Times New Roman"/>
+                <w:sz w:val="24"/>
+                <w:szCs w:val="24"/>
+              </w:rPr>
+            </w:pPr>
+            <w:r>
+              <w:rPr>
+                <w:rFonts w:ascii="Times New Roman" w:hAnsi="Times New Roman" w:cs="Times New Roman"/>
+                <w:sz w:val="24"/>
+                <w:szCs w:val="24"/>
+              </w:rPr>
+              <w:t xml:space="preserve">Contains all the values of the </w:t>
+            </w:r>
+            <w:r>
+              <w:rPr>
+                <w:rFonts w:ascii="Times New Roman" w:hAnsi="Times New Roman" w:cs="Times New Roman"/>
+                <w:sz w:val="24"/>
+                <w:szCs w:val="24"/>
+              </w:rPr>
+              <w:t>various attributes.</w:t>
+            </w:r>
+          </w:p>
+        </w:tc>
+      </w:tr>
+      <w:tr>
+        <w:tc>
+          <w:tcPr>
+            <w:tcW w:w="990" w:type="dxa"/>
+          </w:tcPr>
+          <w:p>
+            <w:pPr>
+              <w:jc w:val="center"/>
+              <w:rPr>
+                <w:rFonts w:ascii="Times New Roman" w:hAnsi="Times New Roman" w:cs="Times New Roman"/>
+                <w:sz w:val="24"/>
+                <w:szCs w:val="24"/>
+              </w:rPr>
+            </w:pPr>
+            <w:r>
+              <w:rPr>
+                <w:rFonts w:ascii="Times New Roman" w:hAnsi="Times New Roman" w:cs="Times New Roman"/>
+                <w:sz w:val="24"/>
+                <w:szCs w:val="24"/>
+              </w:rPr>
+              <w:t>9</w:t>
+            </w:r>
+          </w:p>
+        </w:tc>
+        <w:tc>
+          <w:tcPr>
+            <w:tcW w:w="3330" w:type="dxa"/>
+          </w:tcPr>
+          <w:p>
+            <w:pPr>
+              <w:jc w:val="center"/>
+              <w:rPr>
+                <w:rFonts w:ascii="Times New Roman" w:hAnsi="Times New Roman" w:cs="Times New Roman"/>
+                <w:sz w:val="24"/>
+                <w:szCs w:val="24"/>
+              </w:rPr>
+            </w:pPr>
+            <w:proofErr w:type="spellStart"/>
+            <w:r>
+              <w:rPr>
+                <w:rFonts w:ascii="Times New Roman" w:hAnsi="Times New Roman" w:cs="Times New Roman"/>
+                <w:sz w:val="24"/>
+                <w:szCs w:val="24"/>
+              </w:rPr>
+              <w:t>ProductCategory</w:t>
+            </w:r>
+            <w:proofErr w:type="spellEnd"/>
+          </w:p>
+        </w:tc>
+        <w:tc>
+          <w:tcPr>
+            <w:tcW w:w="5220" w:type="dxa"/>
+          </w:tcPr>
+          <w:p>
+            <w:pPr>
+              <w:rPr>
+                <w:rFonts w:ascii="Times New Roman" w:hAnsi="Times New Roman" w:cs="Times New Roman"/>
+                <w:sz w:val="24"/>
+                <w:szCs w:val="24"/>
+              </w:rPr>
+            </w:pPr>
+            <w:r>
+              <w:rPr>
+                <w:rFonts w:ascii="Times New Roman" w:hAnsi="Times New Roman" w:cs="Times New Roman"/>
+                <w:sz w:val="24"/>
+                <w:szCs w:val="24"/>
+              </w:rPr>
+              <w:t>Cont</w:t>
+            </w:r>
+            <w:r>
+              <w:rPr>
+                <w:rFonts w:ascii="Times New Roman" w:hAnsi="Times New Roman" w:cs="Times New Roman"/>
+                <w:sz w:val="24"/>
+                <w:szCs w:val="24"/>
+              </w:rPr>
+              <w:t>ain</w:t>
+            </w:r>
+            <w:r>
+              <w:rPr>
+                <w:rFonts w:ascii="Times New Roman" w:hAnsi="Times New Roman" w:cs="Times New Roman"/>
+                <w:sz w:val="24"/>
+                <w:szCs w:val="24"/>
+              </w:rPr>
+              <w:t>s</w:t>
+            </w:r>
+            <w:r>
+              <w:rPr>
+                <w:rFonts w:ascii="Times New Roman" w:hAnsi="Times New Roman" w:cs="Times New Roman"/>
+                <w:sz w:val="24"/>
+                <w:szCs w:val="24"/>
+              </w:rPr>
+              <w:t xml:space="preserve"> the data to which category</w:t>
+            </w:r>
+            <w:r>
+              <w:rPr>
+                <w:rFonts w:ascii="Times New Roman" w:hAnsi="Times New Roman" w:cs="Times New Roman"/>
+                <w:sz w:val="24"/>
+                <w:szCs w:val="24"/>
+              </w:rPr>
+              <w:t xml:space="preserve"> product</w:t>
+            </w:r>
+            <w:r>
+              <w:rPr>
+                <w:rFonts w:ascii="Times New Roman" w:hAnsi="Times New Roman" w:cs="Times New Roman"/>
+                <w:sz w:val="24"/>
+                <w:szCs w:val="24"/>
+              </w:rPr>
+              <w:t>s</w:t>
+            </w:r>
+            <w:r>
+              <w:rPr>
+                <w:rFonts w:ascii="Times New Roman" w:hAnsi="Times New Roman" w:cs="Times New Roman"/>
+                <w:sz w:val="24"/>
+                <w:szCs w:val="24"/>
+              </w:rPr>
+              <w:t xml:space="preserve"> belong.</w:t>
+            </w:r>
+          </w:p>
+        </w:tc>
+      </w:tr>
+      <w:tr>
+        <w:tc>
+          <w:tcPr>
+            <w:tcW w:w="990" w:type="dxa"/>
+          </w:tcPr>
+          <w:p>
+            <w:pPr>
+              <w:jc w:val="center"/>
+              <w:rPr>
+                <w:rFonts w:ascii="Times New Roman" w:hAnsi="Times New Roman" w:cs="Times New Roman"/>
+                <w:sz w:val="24"/>
+                <w:szCs w:val="24"/>
+              </w:rPr>
+            </w:pPr>
+            <w:r>
+              <w:rPr>
+                <w:rFonts w:ascii="Times New Roman" w:hAnsi="Times New Roman" w:cs="Times New Roman"/>
+                <w:sz w:val="24"/>
+                <w:szCs w:val="24"/>
+              </w:rPr>
+              <w:t>10</w:t>
+            </w:r>
+          </w:p>
+        </w:tc>
+        <w:tc>
+          <w:tcPr>
+            <w:tcW w:w="3330" w:type="dxa"/>
+          </w:tcPr>
+          <w:p>
+            <w:pPr>
+              <w:jc w:val="center"/>
+              <w:rPr>
+                <w:rFonts w:ascii="Times New Roman" w:hAnsi="Times New Roman" w:cs="Times New Roman"/>
+                <w:sz w:val="24"/>
+                <w:szCs w:val="24"/>
+              </w:rPr>
+            </w:pPr>
+            <w:proofErr w:type="spellStart"/>
+            <w:r>
+              <w:rPr>
+                <w:rFonts w:ascii="Times New Roman" w:hAnsi="Times New Roman" w:cs="Times New Roman"/>
+                <w:sz w:val="24"/>
+                <w:szCs w:val="24"/>
+              </w:rPr>
+              <w:t>ProductAttributeValue</w:t>
+            </w:r>
+            <w:proofErr w:type="spellEnd"/>
+          </w:p>
+        </w:tc>
+        <w:tc>
+          <w:tcPr>
+            <w:tcW w:w="5220" w:type="dxa"/>
+          </w:tcPr>
+          <w:p>
+            <w:pPr>
+              <w:rPr>
+                <w:rFonts w:ascii="Times New Roman" w:hAnsi="Times New Roman" w:cs="Times New Roman"/>
+                <w:sz w:val="24"/>
+                <w:szCs w:val="24"/>
+              </w:rPr>
+            </w:pPr>
+            <w:r>
+              <w:rPr>
+                <w:rFonts w:ascii="Times New Roman" w:hAnsi="Times New Roman" w:cs="Times New Roman"/>
+                <w:sz w:val="24"/>
+                <w:szCs w:val="24"/>
+              </w:rPr>
+              <w:t xml:space="preserve">Contains the information about the </w:t>
+            </w:r>
+            <w:r>
+              <w:rPr>
+                <w:rFonts w:ascii="Times New Roman" w:hAnsi="Times New Roman" w:cs="Times New Roman"/>
+                <w:sz w:val="24"/>
+                <w:szCs w:val="24"/>
+              </w:rPr>
+              <w:t>attribute values of the different products.</w:t>
+            </w:r>
+          </w:p>
+        </w:tc>
+      </w:tr>
+      <w:tr>
+        <w:tc>
+          <w:tcPr>
+            <w:tcW w:w="990" w:type="dxa"/>
+          </w:tcPr>
+          <w:p>
+            <w:pPr>
+              <w:jc w:val="center"/>
+              <w:rPr>
+                <w:rFonts w:ascii="Times New Roman" w:hAnsi="Times New Roman" w:cs="Times New Roman"/>
+                <w:sz w:val="24"/>
+                <w:szCs w:val="24"/>
+              </w:rPr>
+            </w:pPr>
+            <w:r>
+              <w:rPr>
+                <w:rFonts w:ascii="Times New Roman" w:hAnsi="Times New Roman" w:cs="Times New Roman"/>
+                <w:sz w:val="24"/>
+                <w:szCs w:val="24"/>
+              </w:rPr>
+              <w:t>11</w:t>
+            </w:r>
+          </w:p>
+        </w:tc>
+        <w:tc>
+          <w:tcPr>
+            <w:tcW w:w="3330" w:type="dxa"/>
+          </w:tcPr>
+          <w:p>
+            <w:pPr>
+              <w:jc w:val="center"/>
+              <w:rPr>
+                <w:rFonts w:ascii="Times New Roman" w:hAnsi="Times New Roman" w:cs="Times New Roman"/>
+                <w:sz w:val="24"/>
+                <w:szCs w:val="24"/>
+              </w:rPr>
+            </w:pPr>
+            <w:proofErr w:type="spellStart"/>
+            <w:r>
+              <w:rPr>
+                <w:rFonts w:ascii="Times New Roman" w:hAnsi="Times New Roman" w:cs="Times New Roman"/>
+                <w:sz w:val="24"/>
+                <w:szCs w:val="24"/>
+              </w:rPr>
+              <w:t>ShoppingCart</w:t>
+            </w:r>
+            <w:proofErr w:type="spellEnd"/>
+          </w:p>
+        </w:tc>
+        <w:tc>
+          <w:tcPr>
+            <w:tcW w:w="5220" w:type="dxa"/>
+          </w:tcPr>
+          <w:p>
+            <w:pPr>
+              <w:rPr>
+                <w:rFonts w:ascii="Times New Roman" w:hAnsi="Times New Roman" w:cs="Times New Roman"/>
+                <w:sz w:val="24"/>
+                <w:szCs w:val="24"/>
+              </w:rPr>
+            </w:pPr>
+          </w:p>
+        </w:tc>
+      </w:tr>
+    </w:tbl>
+    <w:p>
+      <w:pPr>
+        <w:jc w:val="center"/>
+      </w:pPr>
+    </w:p>
+    <w:p>
+      <w:pPr>
+        <w:jc w:val="center"/>
+      </w:pPr>
+    </w:p>
+    <w:p>
+      <w:pPr>
+        <w:jc w:val="center"/>
+      </w:pPr>
+      <w:r>
+        <w:rPr>
+          <w:noProof/>
+        </w:rPr>
+        <w:drawing>
+          <wp:inline distT="0" distB="0" distL="0" distR="0">
+            <wp:extent cx="4060635" cy="5266259"/>
+            <wp:effectExtent l="76200" t="19050" r="54165" b="67741"/>
+            <wp:docPr id="6" name="Picture 4" descr="F:\XRTA IMPORTANT DOC's\#CENTENNIAL SEMSETER 1\WEB APPLICATION DEVELOPMENT\Project\ASPNETEcommerce\shoeshop\Documentation\2.jpg"/>
+            <wp:cNvGraphicFramePr>
+              <a:graphicFrameLocks xmlns:a="http://schemas.openxmlformats.org/drawingml/2006/main" noChangeAspect="1"/>
+            </wp:cNvGraphicFramePr>
+            <a:graphic xmlns:a="http://schemas.openxmlformats.org/drawingml/2006/main">
+              <a:graphicData uri="http://schemas.openxmlformats.org/drawingml/2006/picture">
+                <pic:pic xmlns:pic="http://schemas.openxmlformats.org/drawingml/2006/picture">
+                  <pic:nvPicPr>
+                    <pic:cNvPr id="0" name="Picture 4" descr="F:\XRTA IMPORTANT DOC's\#CENTENNIAL SEMSETER 1\WEB APPLICATION DEVELOPMENT\Project\ASPNETEcommerce\shoeshop\Documentation\2.jpg"/>
+                    <pic:cNvPicPr>
+                      <a:picLocks noChangeAspect="1" noChangeArrowheads="1"/>
+                    </pic:cNvPicPr>
+                  </pic:nvPicPr>
+                  <pic:blipFill>
+                    <a:blip r:embed="rId8"/>
+                    <a:srcRect/>
+                    <a:stretch>
+                      <a:fillRect/>
+                    </a:stretch>
+                  </pic:blipFill>
+                  <pic:spPr bwMode="auto">
+                    <a:xfrm>
+                      <a:off x="0" y="0"/>
+                      <a:ext cx="4067175" cy="5274741"/>
+                    </a:xfrm>
+                    <a:prstGeom prst="rect">
+                      <a:avLst/>
+                    </a:prstGeom>
+                    <a:noFill/>
+                    <a:ln w="6350">
+                      <a:solidFill>
+                        <a:schemeClr val="tx1"/>
+                      </a:solidFill>
+                      <a:miter lim="800000"/>
+                      <a:headEnd/>
+                      <a:tailEnd/>
+                    </a:ln>
+                    <a:effectLst>
+                      <a:outerShdw blurRad="50800" dist="38100" dir="8100000" algn="tr" rotWithShape="0">
+                        <a:prstClr val="black">
+                          <a:alpha val="40000"/>
+                        </a:prstClr>
+                      </a:outerShdw>
+                    </a:effectLst>
+                  </pic:spPr>
+                </pic:pic>
+              </a:graphicData>
+            </a:graphic>
+          </wp:inline>
+        </w:drawing>
+      </w:r>
+    </w:p>
+    <w:p>
+      <w:pPr>
+        <w:jc w:val="center"/>
+      </w:pPr>
+    </w:p>
+    <w:tbl>
+      <w:tblPr>
+        <w:tblStyle w:val="TableGrid"/>
+        <w:tblW w:w="0" w:type="auto"/>
+        <w:tblInd w:w="828" w:type="dxa"/>
+        <w:tblLayout w:type="fixed"/>
+        <w:tblLook w:val="04A0"/>
+      </w:tblPr>
+      <w:tblGrid>
+        <w:gridCol w:w="2282"/>
+        <w:gridCol w:w="2282"/>
+        <w:gridCol w:w="5040"/>
+      </w:tblGrid>
+      <w:tr>
+        <w:tc>
+          <w:tcPr>
+            <w:tcW w:w="2282" w:type="dxa"/>
+            <w:shd w:val="clear" w:color="auto" w:fill="C6D9F1" w:themeFill="text2" w:themeFillTint="33"/>
+          </w:tcPr>
+          <w:p>
+            <w:pPr>
+              <w:jc w:val="center"/>
+              <w:rPr>
+                <w:rFonts w:ascii="Times New Roman" w:hAnsi="Times New Roman" w:cs="Times New Roman"/>
+                <w:b/>
+                <w:sz w:val="24"/>
+                <w:szCs w:val="24"/>
+              </w:rPr>
+            </w:pPr>
+            <w:r>
+              <w:rPr>
+                <w:rFonts w:ascii="Times New Roman" w:hAnsi="Times New Roman" w:cs="Times New Roman"/>
+                <w:b/>
+                <w:sz w:val="24"/>
+                <w:szCs w:val="24"/>
+              </w:rPr>
+              <w:t>S No.</w:t>
+            </w:r>
+          </w:p>
+        </w:tc>
+        <w:tc>
+          <w:tcPr>
+            <w:tcW w:w="2282" w:type="dxa"/>
+            <w:shd w:val="clear" w:color="auto" w:fill="C6D9F1" w:themeFill="text2" w:themeFillTint="33"/>
+          </w:tcPr>
+          <w:p>
+            <w:pPr>
+              <w:jc w:val="center"/>
+              <w:rPr>
+                <w:rFonts w:ascii="Times New Roman" w:hAnsi="Times New Roman" w:cs="Times New Roman"/>
+                <w:b/>
+                <w:sz w:val="24"/>
+                <w:szCs w:val="24"/>
+              </w:rPr>
+            </w:pPr>
+            <w:r>
+              <w:rPr>
+                <w:rFonts w:ascii="Times New Roman" w:hAnsi="Times New Roman" w:cs="Times New Roman"/>
+                <w:b/>
+                <w:sz w:val="24"/>
+                <w:szCs w:val="24"/>
+              </w:rPr>
+              <w:t>Table</w:t>
+            </w:r>
+          </w:p>
+        </w:tc>
+        <w:tc>
+          <w:tcPr>
+            <w:tcW w:w="5040" w:type="dxa"/>
+            <w:shd w:val="clear" w:color="auto" w:fill="C6D9F1" w:themeFill="text2" w:themeFillTint="33"/>
+          </w:tcPr>
+          <w:p>
+            <w:pPr>
+              <w:jc w:val="center"/>
+              <w:rPr>
+                <w:rFonts w:ascii="Times New Roman" w:hAnsi="Times New Roman" w:cs="Times New Roman"/>
+                <w:b/>
+                <w:sz w:val="24"/>
+                <w:szCs w:val="24"/>
+              </w:rPr>
+            </w:pPr>
+            <w:r>
+              <w:rPr>
+                <w:rFonts w:ascii="Times New Roman" w:hAnsi="Times New Roman" w:cs="Times New Roman"/>
+                <w:b/>
+                <w:sz w:val="24"/>
+                <w:szCs w:val="24"/>
+              </w:rPr>
+              <w:t>Description</w:t>
+            </w:r>
+          </w:p>
+        </w:tc>
+      </w:tr>
+      <w:tr>
+        <w:tc>
+          <w:tcPr>
+            <w:tcW w:w="2282" w:type="dxa"/>
+          </w:tcPr>
+          <w:p>
+            <w:pPr>
+              <w:jc w:val="center"/>
+              <w:rPr>
+                <w:rFonts w:ascii="Times New Roman" w:hAnsi="Times New Roman" w:cs="Times New Roman"/>
+                <w:sz w:val="24"/>
+                <w:szCs w:val="24"/>
+              </w:rPr>
+            </w:pPr>
+            <w:r>
+              <w:rPr>
+                <w:rFonts w:ascii="Times New Roman" w:hAnsi="Times New Roman" w:cs="Times New Roman"/>
+                <w:sz w:val="24"/>
+                <w:szCs w:val="24"/>
+              </w:rPr>
+              <w:t>12</w:t>
+            </w:r>
+          </w:p>
+        </w:tc>
+        <w:tc>
+          <w:tcPr>
+            <w:tcW w:w="2282" w:type="dxa"/>
+          </w:tcPr>
+          <w:p>
+            <w:pPr>
+              <w:jc w:val="center"/>
+              <w:rPr>
+                <w:rFonts w:ascii="Times New Roman" w:hAnsi="Times New Roman" w:cs="Times New Roman"/>
+                <w:sz w:val="24"/>
+                <w:szCs w:val="24"/>
+              </w:rPr>
+            </w:pPr>
+            <w:r>
+              <w:rPr>
+                <w:rFonts w:ascii="Times New Roman" w:hAnsi="Times New Roman" w:cs="Times New Roman"/>
+                <w:sz w:val="24"/>
+                <w:szCs w:val="24"/>
+              </w:rPr>
+              <w:t>Order</w:t>
+            </w:r>
+          </w:p>
+        </w:tc>
+        <w:tc>
+          <w:tcPr>
+            <w:tcW w:w="5040" w:type="dxa"/>
+          </w:tcPr>
+          <w:p>
+            <w:pPr>
+              <w:rPr>
+                <w:rFonts w:ascii="Times New Roman" w:hAnsi="Times New Roman" w:cs="Times New Roman"/>
+                <w:sz w:val="24"/>
+                <w:szCs w:val="24"/>
+              </w:rPr>
+            </w:pPr>
+            <w:r>
+              <w:rPr>
+                <w:rFonts w:ascii="Times New Roman" w:hAnsi="Times New Roman" w:cs="Times New Roman"/>
+                <w:sz w:val="24"/>
+                <w:szCs w:val="24"/>
+              </w:rPr>
+              <w:t>Contain</w:t>
+            </w:r>
+            <w:r>
+              <w:rPr>
+                <w:rFonts w:ascii="Times New Roman" w:hAnsi="Times New Roman" w:cs="Times New Roman"/>
+                <w:sz w:val="24"/>
+                <w:szCs w:val="24"/>
+              </w:rPr>
+              <w:t>s placed order related information</w:t>
+            </w:r>
+            <w:r>
+              <w:rPr>
+                <w:rFonts w:ascii="Times New Roman" w:hAnsi="Times New Roman" w:cs="Times New Roman"/>
+                <w:sz w:val="24"/>
+                <w:szCs w:val="24"/>
+              </w:rPr>
+              <w:t xml:space="preserve">. </w:t>
+            </w:r>
+          </w:p>
+        </w:tc>
+      </w:tr>
+      <w:tr>
+        <w:trPr>
+          <w:trHeight w:val="332"/>
+        </w:trPr>
+        <w:tc>
+          <w:tcPr>
+            <w:tcW w:w="2282" w:type="dxa"/>
+          </w:tcPr>
+          <w:p>
+            <w:pPr>
+              <w:jc w:val="center"/>
+              <w:rPr>
+                <w:rFonts w:ascii="Times New Roman" w:hAnsi="Times New Roman" w:cs="Times New Roman"/>
+                <w:sz w:val="24"/>
+                <w:szCs w:val="24"/>
+              </w:rPr>
+            </w:pPr>
+            <w:r>
+              <w:rPr>
+                <w:rFonts w:ascii="Times New Roman" w:hAnsi="Times New Roman" w:cs="Times New Roman"/>
+                <w:sz w:val="24"/>
+                <w:szCs w:val="24"/>
+              </w:rPr>
+              <w:t>13</w:t>
+            </w:r>
+          </w:p>
+        </w:tc>
+        <w:tc>
+          <w:tcPr>
+            <w:tcW w:w="2282" w:type="dxa"/>
+          </w:tcPr>
+          <w:p>
+            <w:pPr>
+              <w:jc w:val="center"/>
+              <w:rPr>
+                <w:rFonts w:ascii="Times New Roman" w:hAnsi="Times New Roman" w:cs="Times New Roman"/>
+                <w:sz w:val="24"/>
+                <w:szCs w:val="24"/>
+              </w:rPr>
+            </w:pPr>
+            <w:proofErr w:type="spellStart"/>
+            <w:r>
+              <w:rPr>
+                <w:rFonts w:ascii="Times New Roman" w:hAnsi="Times New Roman" w:cs="Times New Roman"/>
+                <w:sz w:val="24"/>
+                <w:szCs w:val="24"/>
+              </w:rPr>
+              <w:t>OrderDetails</w:t>
+            </w:r>
+            <w:proofErr w:type="spellEnd"/>
+          </w:p>
+        </w:tc>
+        <w:tc>
+          <w:tcPr>
+            <w:tcW w:w="5040" w:type="dxa"/>
+          </w:tcPr>
+          <w:p>
+            <w:pPr>
+              <w:rPr>
+                <w:rFonts w:ascii="Times New Roman" w:hAnsi="Times New Roman" w:cs="Times New Roman"/>
+                <w:sz w:val="24"/>
+                <w:szCs w:val="24"/>
+              </w:rPr>
+            </w:pPr>
+            <w:r>
+              <w:rPr>
+                <w:rFonts w:ascii="Times New Roman" w:hAnsi="Times New Roman" w:cs="Times New Roman"/>
+                <w:sz w:val="24"/>
+                <w:szCs w:val="24"/>
+              </w:rPr>
+              <w:t xml:space="preserve">Contains all the details of the </w:t>
+            </w:r>
+            <w:proofErr w:type="gramStart"/>
+            <w:r>
+              <w:rPr>
+                <w:rFonts w:ascii="Times New Roman" w:hAnsi="Times New Roman" w:cs="Times New Roman"/>
+                <w:sz w:val="24"/>
+                <w:szCs w:val="24"/>
+              </w:rPr>
+              <w:t xml:space="preserve">orders </w:t>
+            </w:r>
+            <w:r>
+              <w:rPr>
+                <w:rFonts w:ascii="Times New Roman" w:hAnsi="Times New Roman" w:cs="Times New Roman"/>
+                <w:sz w:val="24"/>
+                <w:szCs w:val="24"/>
+              </w:rPr>
+              <w:t>.</w:t>
+            </w:r>
+            <w:proofErr w:type="gramEnd"/>
+          </w:p>
+        </w:tc>
+      </w:tr>
+    </w:tbl>
+    <w:p/>
+    <w:p>
+      <w:pPr>
+        <w:jc w:val="center"/>
+      </w:pPr>
+      <w:r>
+        <w:rPr>
+          <w:noProof/>
+        </w:rPr>
+        <w:drawing>
+          <wp:inline distT="0" distB="0" distL="0" distR="0">
+            <wp:extent cx="2895600" cy="5534025"/>
+            <wp:effectExtent l="57150" t="19050" r="114300" b="85725"/>
+            <wp:docPr id="5" name="Picture 3" descr="F:\XRTA IMPORTANT DOC's\#CENTENNIAL SEMSETER 1\WEB APPLICATION DEVELOPMENT\Project\ASPNETEcommerce\shoeshop\Documentation\4.jpg"/>
+            <wp:cNvGraphicFramePr>
+              <a:graphicFrameLocks xmlns:a="http://schemas.openxmlformats.org/drawingml/2006/main" noChangeAspect="1"/>
+            </wp:cNvGraphicFramePr>
+            <a:graphic xmlns:a="http://schemas.openxmlformats.org/drawingml/2006/main">
+              <a:graphicData uri="http://schemas.openxmlformats.org/drawingml/2006/picture">
+                <pic:pic xmlns:pic="http://schemas.openxmlformats.org/drawingml/2006/picture">
+                  <pic:nvPicPr>
+                    <pic:cNvPr id="0" name="Picture 3" descr="F:\XRTA IMPORTANT DOC's\#CENTENNIAL SEMSETER 1\WEB APPLICATION DEVELOPMENT\Project\ASPNETEcommerce\shoeshop\Documentation\4.jpg"/>
+                    <pic:cNvPicPr>
+                      <a:picLocks noChangeAspect="1" noChangeArrowheads="1"/>
+                    </pic:cNvPicPr>
+                  </pic:nvPicPr>
+                  <pic:blipFill>
+                    <a:blip r:embed="rId9"/>
+                    <a:srcRect/>
+                    <a:stretch>
+                      <a:fillRect/>
+                    </a:stretch>
+                  </pic:blipFill>
+                  <pic:spPr bwMode="auto">
+                    <a:xfrm>
+                      <a:off x="0" y="0"/>
+                      <a:ext cx="2895600" cy="5534025"/>
+                    </a:xfrm>
+                    <a:prstGeom prst="rect">
+                      <a:avLst/>
+                    </a:prstGeom>
+                    <a:noFill/>
+                    <a:ln w="6350">
+                      <a:solidFill>
+                        <a:schemeClr val="tx1"/>
+                      </a:solidFill>
+                      <a:miter lim="800000"/>
+                      <a:headEnd/>
+                      <a:tailEnd/>
+                    </a:ln>
+                    <a:effectLst>
+                      <a:outerShdw blurRad="50800" dist="38100" dir="2700000" algn="tl" rotWithShape="0">
+                        <a:prstClr val="black">
+                          <a:alpha val="40000"/>
+                        </a:prstClr>
+                      </a:outerShdw>
+                    </a:effectLst>
+                  </pic:spPr>
+                </pic:pic>
+              </a:graphicData>
+            </a:graphic>
+          </wp:inline>
+        </w:drawing>
+      </w:r>
+    </w:p>
+    <w:p>
+      <w:pPr>
+        <w:jc w:val="center"/>
+      </w:pPr>
+    </w:p>
+    <w:p>
+      <w:pPr>
+        <w:jc w:val="center"/>
+      </w:pPr>
+    </w:p>
+    <w:p>
+      <w:pPr>
+        <w:jc w:val="center"/>
+      </w:pPr>
+    </w:p>
+    <w:p>
+      <w:pPr>
+        <w:jc w:val="center"/>
+      </w:pPr>
+    </w:p>
+    <w:p>
+      <w:pPr>
+        <w:jc w:val="center"/>
+      </w:pPr>
+    </w:p>
+    <w:p>
+      <w:pPr>
+        <w:jc w:val="center"/>
+      </w:pPr>
+    </w:p>
+    <w:tbl>
+      <w:tblPr>
+        <w:tblStyle w:val="TableGrid"/>
+        <w:tblW w:w="0" w:type="auto"/>
+        <w:tblInd w:w="828" w:type="dxa"/>
+        <w:tblLayout w:type="fixed"/>
+        <w:tblLook w:val="04A0"/>
+      </w:tblPr>
+      <w:tblGrid>
+        <w:gridCol w:w="1170"/>
+        <w:gridCol w:w="4500"/>
+        <w:gridCol w:w="3934"/>
+      </w:tblGrid>
+      <w:tr>
+        <w:tc>
+          <w:tcPr>
+            <w:tcW w:w="1170" w:type="dxa"/>
+            <w:shd w:val="clear" w:color="auto" w:fill="C6D9F1" w:themeFill="text2" w:themeFillTint="33"/>
+          </w:tcPr>
+          <w:p>
+            <w:pPr>
+              <w:jc w:val="center"/>
+              <w:rPr>
+                <w:rFonts w:ascii="Times New Roman" w:hAnsi="Times New Roman" w:cs="Times New Roman"/>
+                <w:b/>
+                <w:sz w:val="24"/>
+                <w:szCs w:val="24"/>
+              </w:rPr>
+            </w:pPr>
+            <w:r>
+              <w:rPr>
+                <w:rFonts w:ascii="Times New Roman" w:hAnsi="Times New Roman" w:cs="Times New Roman"/>
+                <w:b/>
+                <w:sz w:val="24"/>
+                <w:szCs w:val="24"/>
+              </w:rPr>
+              <w:lastRenderedPageBreak/>
+              <w:t>S No.</w:t>
+            </w:r>
+          </w:p>
+        </w:tc>
+        <w:tc>
+          <w:tcPr>
+            <w:tcW w:w="4500" w:type="dxa"/>
+            <w:shd w:val="clear" w:color="auto" w:fill="C6D9F1" w:themeFill="text2" w:themeFillTint="33"/>
+          </w:tcPr>
+          <w:p>
+            <w:pPr>
+              <w:jc w:val="center"/>
+              <w:rPr>
+                <w:rFonts w:ascii="Times New Roman" w:hAnsi="Times New Roman" w:cs="Times New Roman"/>
+                <w:b/>
+                <w:sz w:val="24"/>
+                <w:szCs w:val="24"/>
+              </w:rPr>
+            </w:pPr>
+            <w:r>
+              <w:rPr>
+                <w:rFonts w:ascii="Times New Roman" w:hAnsi="Times New Roman" w:cs="Times New Roman"/>
+                <w:b/>
+                <w:sz w:val="24"/>
+                <w:szCs w:val="24"/>
+              </w:rPr>
+              <w:t>Table</w:t>
+            </w:r>
+          </w:p>
+        </w:tc>
+        <w:tc>
+          <w:tcPr>
+            <w:tcW w:w="3934" w:type="dxa"/>
+            <w:shd w:val="clear" w:color="auto" w:fill="C6D9F1" w:themeFill="text2" w:themeFillTint="33"/>
+          </w:tcPr>
+          <w:p>
+            <w:pPr>
+              <w:jc w:val="center"/>
+              <w:rPr>
+                <w:rFonts w:ascii="Times New Roman" w:hAnsi="Times New Roman" w:cs="Times New Roman"/>
+                <w:b/>
+                <w:sz w:val="24"/>
+                <w:szCs w:val="24"/>
+              </w:rPr>
+            </w:pPr>
+            <w:r>
+              <w:rPr>
+                <w:rFonts w:ascii="Times New Roman" w:hAnsi="Times New Roman" w:cs="Times New Roman"/>
+                <w:b/>
+                <w:sz w:val="24"/>
+                <w:szCs w:val="24"/>
+              </w:rPr>
+              <w:t>Description</w:t>
+            </w:r>
+          </w:p>
+        </w:tc>
+      </w:tr>
+      <w:tr>
+        <w:tc>
+          <w:tcPr>
+            <w:tcW w:w="1170" w:type="dxa"/>
+          </w:tcPr>
+          <w:p>
+            <w:pPr>
+              <w:jc w:val="center"/>
+              <w:rPr>
+                <w:rFonts w:ascii="Times New Roman" w:hAnsi="Times New Roman" w:cs="Times New Roman"/>
+                <w:sz w:val="24"/>
+                <w:szCs w:val="24"/>
+              </w:rPr>
+            </w:pPr>
+            <w:r>
+              <w:rPr>
+                <w:rFonts w:ascii="Times New Roman" w:hAnsi="Times New Roman" w:cs="Times New Roman"/>
+                <w:sz w:val="24"/>
+                <w:szCs w:val="24"/>
+              </w:rPr>
+              <w:t>1</w:t>
+            </w:r>
+            <w:r>
+              <w:rPr>
+                <w:rFonts w:ascii="Times New Roman" w:hAnsi="Times New Roman" w:cs="Times New Roman"/>
+                <w:sz w:val="24"/>
+                <w:szCs w:val="24"/>
+              </w:rPr>
+              <w:t>4</w:t>
+            </w:r>
+          </w:p>
+        </w:tc>
+        <w:tc>
+          <w:tcPr>
+            <w:tcW w:w="4500" w:type="dxa"/>
+          </w:tcPr>
+          <w:p>
+            <w:pPr>
+              <w:jc w:val="center"/>
+              <w:rPr>
+                <w:rFonts w:ascii="Times New Roman" w:hAnsi="Times New Roman" w:cs="Times New Roman"/>
+                <w:sz w:val="24"/>
+                <w:szCs w:val="24"/>
+              </w:rPr>
+            </w:pPr>
+            <w:proofErr w:type="spellStart"/>
+            <w:r>
+              <w:rPr>
+                <w:rFonts w:ascii="Times New Roman" w:hAnsi="Times New Roman" w:cs="Times New Roman"/>
+                <w:sz w:val="24"/>
+                <w:szCs w:val="24"/>
+              </w:rPr>
+              <w:t>aspnet_Users</w:t>
+            </w:r>
+            <w:proofErr w:type="spellEnd"/>
+          </w:p>
+        </w:tc>
+        <w:tc>
+          <w:tcPr>
+            <w:tcW w:w="3934" w:type="dxa"/>
+          </w:tcPr>
+          <w:p>
+            <w:pPr>
+              <w:rPr>
+                <w:rFonts w:ascii="Times New Roman" w:hAnsi="Times New Roman" w:cs="Times New Roman"/>
+                <w:sz w:val="24"/>
+                <w:szCs w:val="24"/>
+              </w:rPr>
+            </w:pPr>
+            <w:r>
+              <w:rPr>
+                <w:rFonts w:ascii="Times New Roman" w:hAnsi="Times New Roman" w:cs="Times New Roman"/>
+                <w:sz w:val="24"/>
+                <w:szCs w:val="24"/>
+                <w:lang w:val="en-US"/>
+              </w:rPr>
+              <w:t>Used to store information regarding users, including user names and IDs.</w:t>
+            </w:r>
+          </w:p>
+        </w:tc>
+      </w:tr>
+      <w:tr>
+        <w:trPr>
+          <w:trHeight w:val="332"/>
+        </w:trPr>
+        <w:tc>
+          <w:tcPr>
+            <w:tcW w:w="1170" w:type="dxa"/>
+          </w:tcPr>
+          <w:p>
+            <w:pPr>
+              <w:jc w:val="center"/>
+              <w:rPr>
+                <w:rFonts w:ascii="Times New Roman" w:hAnsi="Times New Roman" w:cs="Times New Roman"/>
+                <w:sz w:val="24"/>
+                <w:szCs w:val="24"/>
+              </w:rPr>
+            </w:pPr>
+            <w:r>
+              <w:rPr>
+                <w:rFonts w:ascii="Times New Roman" w:hAnsi="Times New Roman" w:cs="Times New Roman"/>
+                <w:sz w:val="24"/>
+                <w:szCs w:val="24"/>
+              </w:rPr>
+              <w:t>15</w:t>
+            </w:r>
+          </w:p>
+        </w:tc>
+        <w:tc>
+          <w:tcPr>
+            <w:tcW w:w="4500" w:type="dxa"/>
+          </w:tcPr>
+          <w:p>
+            <w:pPr>
+              <w:jc w:val="center"/>
+              <w:rPr>
+                <w:rFonts w:ascii="Times New Roman" w:hAnsi="Times New Roman" w:cs="Times New Roman"/>
+                <w:sz w:val="24"/>
+                <w:szCs w:val="24"/>
+              </w:rPr>
+            </w:pPr>
+            <w:proofErr w:type="spellStart"/>
+            <w:r>
+              <w:rPr>
+                <w:rFonts w:ascii="Times New Roman" w:hAnsi="Times New Roman" w:cs="Times New Roman"/>
+                <w:sz w:val="24"/>
+                <w:szCs w:val="24"/>
+              </w:rPr>
+              <w:t>aspnet_Profile</w:t>
+            </w:r>
+            <w:proofErr w:type="spellEnd"/>
+          </w:p>
+        </w:tc>
+        <w:tc>
+          <w:tcPr>
+            <w:tcW w:w="3934" w:type="dxa"/>
+          </w:tcPr>
+          <w:p>
+            <w:pPr>
+              <w:rPr>
+                <w:rFonts w:ascii="Times New Roman" w:hAnsi="Times New Roman" w:cs="Times New Roman"/>
+                <w:sz w:val="24"/>
+                <w:szCs w:val="24"/>
+              </w:rPr>
+            </w:pPr>
+            <w:r>
+              <w:rPr>
+                <w:rFonts w:ascii="Times New Roman" w:hAnsi="Times New Roman" w:cs="Times New Roman"/>
+                <w:sz w:val="24"/>
+                <w:szCs w:val="24"/>
+                <w:lang w:val="en-US"/>
+              </w:rPr>
+              <w:t>Used by the SQL Profile Provider to store individual instances of property values.</w:t>
+            </w:r>
+          </w:p>
+        </w:tc>
+      </w:tr>
+      <w:tr>
+        <w:trPr>
+          <w:trHeight w:val="332"/>
+        </w:trPr>
+        <w:tc>
+          <w:tcPr>
+            <w:tcW w:w="1170" w:type="dxa"/>
+          </w:tcPr>
+          <w:p>
+            <w:pPr>
+              <w:jc w:val="center"/>
+              <w:rPr>
+                <w:rFonts w:ascii="Times New Roman" w:hAnsi="Times New Roman" w:cs="Times New Roman"/>
+                <w:sz w:val="24"/>
+                <w:szCs w:val="24"/>
+              </w:rPr>
+            </w:pPr>
+            <w:r>
+              <w:rPr>
+                <w:rFonts w:ascii="Times New Roman" w:hAnsi="Times New Roman" w:cs="Times New Roman"/>
+                <w:sz w:val="24"/>
+                <w:szCs w:val="24"/>
+              </w:rPr>
+              <w:t>16</w:t>
+            </w:r>
+          </w:p>
+        </w:tc>
+        <w:tc>
+          <w:tcPr>
+            <w:tcW w:w="4500" w:type="dxa"/>
+          </w:tcPr>
+          <w:p>
+            <w:pPr>
+              <w:jc w:val="center"/>
+              <w:rPr>
+                <w:rFonts w:ascii="Times New Roman" w:hAnsi="Times New Roman" w:cs="Times New Roman"/>
+                <w:sz w:val="24"/>
+                <w:szCs w:val="24"/>
+              </w:rPr>
+            </w:pPr>
+            <w:proofErr w:type="spellStart"/>
+            <w:r>
+              <w:rPr>
+                <w:rFonts w:ascii="Times New Roman" w:hAnsi="Times New Roman" w:cs="Times New Roman"/>
+                <w:sz w:val="24"/>
+                <w:szCs w:val="24"/>
+              </w:rPr>
+              <w:t>aspnet_Membership</w:t>
+            </w:r>
+            <w:proofErr w:type="spellEnd"/>
+          </w:p>
+        </w:tc>
+        <w:tc>
+          <w:tcPr>
+            <w:tcW w:w="3934" w:type="dxa"/>
+          </w:tcPr>
+          <w:p>
+            <w:pPr>
+              <w:rPr>
+                <w:rFonts w:ascii="Times New Roman" w:hAnsi="Times New Roman" w:cs="Times New Roman"/>
+                <w:sz w:val="24"/>
+                <w:szCs w:val="24"/>
+              </w:rPr>
+            </w:pPr>
+            <w:r>
+              <w:rPr>
+                <w:rFonts w:ascii="Times New Roman" w:hAnsi="Times New Roman" w:cs="Times New Roman"/>
+                <w:sz w:val="24"/>
+                <w:szCs w:val="24"/>
+                <w:lang w:val="en-US"/>
+              </w:rPr>
+              <w:t>Used by the SQL Membership Provider to store membership data.</w:t>
+            </w:r>
+          </w:p>
+        </w:tc>
+      </w:tr>
+      <w:tr>
+        <w:trPr>
+          <w:trHeight w:val="332"/>
+        </w:trPr>
+        <w:tc>
+          <w:tcPr>
+            <w:tcW w:w="1170" w:type="dxa"/>
+          </w:tcPr>
+          <w:p>
+            <w:pPr>
+              <w:jc w:val="center"/>
+              <w:rPr>
+                <w:rFonts w:ascii="Times New Roman" w:hAnsi="Times New Roman" w:cs="Times New Roman"/>
+                <w:sz w:val="24"/>
+                <w:szCs w:val="24"/>
+              </w:rPr>
+            </w:pPr>
+            <w:r>
+              <w:rPr>
+                <w:rFonts w:ascii="Times New Roman" w:hAnsi="Times New Roman" w:cs="Times New Roman"/>
+                <w:sz w:val="24"/>
+                <w:szCs w:val="24"/>
+              </w:rPr>
+              <w:t>17</w:t>
+            </w:r>
+          </w:p>
+        </w:tc>
+        <w:tc>
+          <w:tcPr>
+            <w:tcW w:w="4500" w:type="dxa"/>
+          </w:tcPr>
+          <w:p>
+            <w:pPr>
+              <w:jc w:val="center"/>
+              <w:rPr>
+                <w:rFonts w:ascii="Times New Roman" w:hAnsi="Times New Roman" w:cs="Times New Roman"/>
+                <w:sz w:val="24"/>
+                <w:szCs w:val="24"/>
+              </w:rPr>
+            </w:pPr>
+            <w:proofErr w:type="spellStart"/>
+            <w:r>
+              <w:rPr>
+                <w:rFonts w:ascii="Times New Roman" w:hAnsi="Times New Roman" w:cs="Times New Roman"/>
+                <w:sz w:val="24"/>
+                <w:szCs w:val="24"/>
+              </w:rPr>
+              <w:t>aspnet_PersonalizationPerUser</w:t>
+            </w:r>
+            <w:proofErr w:type="spellEnd"/>
+          </w:p>
+        </w:tc>
+        <w:tc>
+          <w:tcPr>
+            <w:tcW w:w="3934" w:type="dxa"/>
+          </w:tcPr>
+          <w:p>
+            <w:pPr>
+              <w:rPr>
+                <w:rFonts w:ascii="Times New Roman" w:hAnsi="Times New Roman" w:cs="Times New Roman"/>
+                <w:sz w:val="24"/>
+                <w:szCs w:val="24"/>
+              </w:rPr>
+            </w:pPr>
+            <w:r>
+              <w:rPr>
+                <w:rFonts w:ascii="Times New Roman" w:hAnsi="Times New Roman" w:cs="Times New Roman"/>
+                <w:sz w:val="24"/>
+                <w:szCs w:val="24"/>
+                <w:lang w:val="en-US"/>
+              </w:rPr>
+              <w:t xml:space="preserve">Used by the SQL Personalization </w:t>
+            </w:r>
+            <w:r>
+              <w:rPr>
+                <w:rFonts w:ascii="Times New Roman" w:hAnsi="Times New Roman" w:cs="Times New Roman"/>
+                <w:sz w:val="24"/>
+                <w:szCs w:val="24"/>
+                <w:lang w:val="en-US"/>
+              </w:rPr>
+              <w:t>Provider to store per-user personalization data.</w:t>
+            </w:r>
+          </w:p>
+        </w:tc>
+      </w:tr>
+      <w:tr>
+        <w:trPr>
+          <w:trHeight w:val="332"/>
+        </w:trPr>
+        <w:tc>
+          <w:tcPr>
+            <w:tcW w:w="1170" w:type="dxa"/>
+          </w:tcPr>
+          <w:p>
+            <w:pPr>
+              <w:jc w:val="center"/>
+              <w:rPr>
+                <w:rFonts w:ascii="Times New Roman" w:hAnsi="Times New Roman" w:cs="Times New Roman"/>
+                <w:sz w:val="24"/>
+                <w:szCs w:val="24"/>
+              </w:rPr>
+            </w:pPr>
+            <w:r>
+              <w:rPr>
+                <w:rFonts w:ascii="Times New Roman" w:hAnsi="Times New Roman" w:cs="Times New Roman"/>
+                <w:sz w:val="24"/>
+                <w:szCs w:val="24"/>
+              </w:rPr>
+              <w:t>18</w:t>
+            </w:r>
+          </w:p>
+        </w:tc>
+        <w:tc>
+          <w:tcPr>
+            <w:tcW w:w="4500" w:type="dxa"/>
+          </w:tcPr>
+          <w:p>
+            <w:pPr>
+              <w:jc w:val="center"/>
+              <w:rPr>
+                <w:rFonts w:ascii="Times New Roman" w:hAnsi="Times New Roman" w:cs="Times New Roman"/>
+                <w:sz w:val="24"/>
+                <w:szCs w:val="24"/>
+              </w:rPr>
+            </w:pPr>
+            <w:proofErr w:type="spellStart"/>
+            <w:r>
+              <w:rPr>
+                <w:rFonts w:ascii="Times New Roman" w:hAnsi="Times New Roman" w:cs="Times New Roman"/>
+                <w:sz w:val="24"/>
+                <w:szCs w:val="24"/>
+              </w:rPr>
+              <w:t>aspnet_Applications</w:t>
+            </w:r>
+            <w:proofErr w:type="spellEnd"/>
+          </w:p>
+        </w:tc>
+        <w:tc>
+          <w:tcPr>
+            <w:tcW w:w="3934" w:type="dxa"/>
+          </w:tcPr>
+          <w:p>
+            <w:pPr>
+              <w:rPr>
+                <w:rFonts w:ascii="Times New Roman" w:hAnsi="Times New Roman" w:cs="Times New Roman"/>
+                <w:sz w:val="24"/>
+                <w:szCs w:val="24"/>
+              </w:rPr>
+            </w:pPr>
+            <w:r>
+              <w:rPr>
+                <w:rFonts w:ascii="Times New Roman" w:hAnsi="Times New Roman" w:cs="Times New Roman"/>
+                <w:sz w:val="24"/>
+                <w:szCs w:val="24"/>
+                <w:lang w:val="en-US"/>
+              </w:rPr>
+              <w:t>Used by ASP.NET features to provide an application scope for data.</w:t>
+            </w:r>
+          </w:p>
+        </w:tc>
+      </w:tr>
+      <w:tr>
+        <w:trPr>
+          <w:trHeight w:val="332"/>
+        </w:trPr>
+        <w:tc>
+          <w:tcPr>
+            <w:tcW w:w="1170" w:type="dxa"/>
+          </w:tcPr>
+          <w:p>
+            <w:pPr>
+              <w:jc w:val="center"/>
+              <w:rPr>
+                <w:rFonts w:ascii="Times New Roman" w:hAnsi="Times New Roman" w:cs="Times New Roman"/>
+                <w:sz w:val="24"/>
+                <w:szCs w:val="24"/>
+              </w:rPr>
+            </w:pPr>
+            <w:r>
+              <w:rPr>
+                <w:rFonts w:ascii="Times New Roman" w:hAnsi="Times New Roman" w:cs="Times New Roman"/>
+                <w:sz w:val="24"/>
+                <w:szCs w:val="24"/>
+              </w:rPr>
+              <w:t>19</w:t>
+            </w:r>
+          </w:p>
+        </w:tc>
+        <w:tc>
+          <w:tcPr>
+            <w:tcW w:w="4500" w:type="dxa"/>
+          </w:tcPr>
+          <w:p>
+            <w:pPr>
+              <w:jc w:val="center"/>
+              <w:rPr>
+                <w:rFonts w:ascii="Times New Roman" w:hAnsi="Times New Roman" w:cs="Times New Roman"/>
+                <w:sz w:val="24"/>
+                <w:szCs w:val="24"/>
+              </w:rPr>
+            </w:pPr>
+            <w:proofErr w:type="spellStart"/>
+            <w:r>
+              <w:rPr>
+                <w:rFonts w:ascii="Times New Roman" w:hAnsi="Times New Roman" w:cs="Times New Roman"/>
+                <w:sz w:val="24"/>
+                <w:szCs w:val="24"/>
+              </w:rPr>
+              <w:t>aspnet_Roles</w:t>
+            </w:r>
+            <w:proofErr w:type="spellEnd"/>
+          </w:p>
+        </w:tc>
+        <w:tc>
+          <w:tcPr>
+            <w:tcW w:w="3934" w:type="dxa"/>
+          </w:tcPr>
+          <w:p>
+            <w:pPr>
+              <w:rPr>
+                <w:rFonts w:ascii="Times New Roman" w:hAnsi="Times New Roman" w:cs="Times New Roman"/>
+                <w:sz w:val="24"/>
+                <w:szCs w:val="24"/>
+              </w:rPr>
+            </w:pPr>
+            <w:r>
+              <w:rPr>
+                <w:rFonts w:ascii="Times New Roman" w:hAnsi="Times New Roman" w:cs="Times New Roman"/>
+                <w:sz w:val="24"/>
+                <w:szCs w:val="24"/>
+                <w:lang w:val="en-US"/>
+              </w:rPr>
+              <w:t>Used by the SQL Role Provider to store role data.</w:t>
+            </w:r>
+          </w:p>
+        </w:tc>
+      </w:tr>
+      <w:tr>
+        <w:trPr>
+          <w:trHeight w:val="332"/>
+        </w:trPr>
+        <w:tc>
+          <w:tcPr>
+            <w:tcW w:w="1170" w:type="dxa"/>
+          </w:tcPr>
+          <w:p>
+            <w:pPr>
+              <w:jc w:val="center"/>
+              <w:rPr>
+                <w:rFonts w:ascii="Times New Roman" w:hAnsi="Times New Roman" w:cs="Times New Roman"/>
+                <w:sz w:val="24"/>
+                <w:szCs w:val="24"/>
+              </w:rPr>
+            </w:pPr>
+            <w:r>
+              <w:rPr>
+                <w:rFonts w:ascii="Times New Roman" w:hAnsi="Times New Roman" w:cs="Times New Roman"/>
+                <w:sz w:val="24"/>
+                <w:szCs w:val="24"/>
+              </w:rPr>
+              <w:t>20</w:t>
+            </w:r>
+          </w:p>
+        </w:tc>
+        <w:tc>
+          <w:tcPr>
+            <w:tcW w:w="4500" w:type="dxa"/>
+          </w:tcPr>
+          <w:p>
+            <w:pPr>
+              <w:jc w:val="center"/>
+              <w:rPr>
+                <w:rFonts w:ascii="Times New Roman" w:hAnsi="Times New Roman" w:cs="Times New Roman"/>
+                <w:sz w:val="24"/>
+                <w:szCs w:val="24"/>
+              </w:rPr>
+            </w:pPr>
+            <w:proofErr w:type="spellStart"/>
+            <w:r>
+              <w:rPr>
+                <w:rFonts w:ascii="Times New Roman" w:hAnsi="Times New Roman" w:cs="Times New Roman"/>
+                <w:sz w:val="24"/>
+                <w:szCs w:val="24"/>
+              </w:rPr>
+              <w:t>aspnet</w:t>
+            </w:r>
+            <w:proofErr w:type="spellEnd"/>
+            <w:r>
+              <w:rPr>
+                <w:rFonts w:ascii="Times New Roman" w:hAnsi="Times New Roman" w:cs="Times New Roman"/>
+                <w:sz w:val="24"/>
+                <w:szCs w:val="24"/>
+              </w:rPr>
+              <w:t xml:space="preserve">_ </w:t>
+            </w:r>
+            <w:proofErr w:type="spellStart"/>
+            <w:r>
+              <w:rPr>
+                <w:rFonts w:ascii="Times New Roman" w:hAnsi="Times New Roman" w:cs="Times New Roman"/>
+                <w:sz w:val="24"/>
+                <w:szCs w:val="24"/>
+              </w:rPr>
+              <w:t>aspnet_Paths</w:t>
+            </w:r>
+            <w:proofErr w:type="spellEnd"/>
+          </w:p>
+        </w:tc>
+        <w:tc>
+          <w:tcPr>
+            <w:tcW w:w="3934" w:type="dxa"/>
+          </w:tcPr>
+          <w:p>
+            <w:pPr>
+              <w:rPr>
+                <w:rFonts w:ascii="Times New Roman" w:hAnsi="Times New Roman" w:cs="Times New Roman"/>
+                <w:sz w:val="24"/>
+                <w:szCs w:val="24"/>
+              </w:rPr>
+            </w:pPr>
+            <w:r>
+              <w:rPr>
+                <w:rFonts w:ascii="Times New Roman" w:hAnsi="Times New Roman" w:cs="Times New Roman"/>
+                <w:sz w:val="24"/>
+                <w:szCs w:val="24"/>
+                <w:lang w:val="en-US"/>
+              </w:rPr>
+              <w:t>Used by the SQL Personalization Provider to store the path for which Web Parts personalization state has been saved.</w:t>
+            </w:r>
+          </w:p>
+        </w:tc>
+      </w:tr>
+      <w:tr>
+        <w:trPr>
+          <w:trHeight w:val="332"/>
+        </w:trPr>
+        <w:tc>
+          <w:tcPr>
+            <w:tcW w:w="1170" w:type="dxa"/>
+          </w:tcPr>
+          <w:p>
+            <w:pPr>
+              <w:jc w:val="center"/>
+              <w:rPr>
+                <w:rFonts w:ascii="Times New Roman" w:hAnsi="Times New Roman" w:cs="Times New Roman"/>
+                <w:sz w:val="24"/>
+                <w:szCs w:val="24"/>
+              </w:rPr>
+            </w:pPr>
+            <w:r>
+              <w:rPr>
+                <w:rFonts w:ascii="Times New Roman" w:hAnsi="Times New Roman" w:cs="Times New Roman"/>
+                <w:sz w:val="24"/>
+                <w:szCs w:val="24"/>
+              </w:rPr>
+              <w:t>21</w:t>
+            </w:r>
+          </w:p>
+        </w:tc>
+        <w:tc>
+          <w:tcPr>
+            <w:tcW w:w="4500" w:type="dxa"/>
+          </w:tcPr>
+          <w:p>
+            <w:pPr>
+              <w:jc w:val="center"/>
+              <w:rPr>
+                <w:rFonts w:ascii="Times New Roman" w:hAnsi="Times New Roman" w:cs="Times New Roman"/>
+                <w:sz w:val="24"/>
+                <w:szCs w:val="24"/>
+              </w:rPr>
+            </w:pPr>
+            <w:proofErr w:type="spellStart"/>
+            <w:r>
+              <w:rPr>
+                <w:rFonts w:ascii="Times New Roman" w:hAnsi="Times New Roman" w:cs="Times New Roman"/>
+                <w:sz w:val="24"/>
+                <w:szCs w:val="24"/>
+              </w:rPr>
+              <w:t>aspnet_UsersInRoles</w:t>
+            </w:r>
+            <w:proofErr w:type="spellEnd"/>
+          </w:p>
+        </w:tc>
+        <w:tc>
+          <w:tcPr>
+            <w:tcW w:w="3934" w:type="dxa"/>
+          </w:tcPr>
+          <w:p>
+            <w:pPr>
+              <w:rPr>
+                <w:rFonts w:ascii="Times New Roman" w:hAnsi="Times New Roman" w:cs="Times New Roman"/>
+                <w:sz w:val="24"/>
+                <w:szCs w:val="24"/>
+              </w:rPr>
+            </w:pPr>
+            <w:r>
+              <w:rPr>
+                <w:rFonts w:ascii="Times New Roman" w:hAnsi="Times New Roman" w:cs="Times New Roman"/>
+                <w:sz w:val="24"/>
+                <w:szCs w:val="24"/>
+                <w:lang w:val="en-US"/>
+              </w:rPr>
+              <w:t>Used by the SQL Role Provider to map roles to users.</w:t>
+            </w:r>
+          </w:p>
+        </w:tc>
+      </w:tr>
+      <w:tr>
+        <w:trPr>
+          <w:trHeight w:val="332"/>
+        </w:trPr>
+        <w:tc>
+          <w:tcPr>
+            <w:tcW w:w="1170" w:type="dxa"/>
+          </w:tcPr>
+          <w:p>
+            <w:pPr>
+              <w:jc w:val="center"/>
+              <w:rPr>
+                <w:rFonts w:ascii="Times New Roman" w:hAnsi="Times New Roman" w:cs="Times New Roman"/>
+                <w:sz w:val="24"/>
+                <w:szCs w:val="24"/>
+              </w:rPr>
+            </w:pPr>
+            <w:r>
+              <w:rPr>
+                <w:rFonts w:ascii="Times New Roman" w:hAnsi="Times New Roman" w:cs="Times New Roman"/>
+                <w:sz w:val="24"/>
+                <w:szCs w:val="24"/>
+              </w:rPr>
+              <w:t>22</w:t>
+            </w:r>
+          </w:p>
+        </w:tc>
+        <w:tc>
+          <w:tcPr>
+            <w:tcW w:w="4500" w:type="dxa"/>
+          </w:tcPr>
+          <w:p>
+            <w:pPr>
+              <w:jc w:val="center"/>
+              <w:rPr>
+                <w:rFonts w:ascii="Times New Roman" w:hAnsi="Times New Roman" w:cs="Times New Roman"/>
+                <w:sz w:val="24"/>
+                <w:szCs w:val="24"/>
+              </w:rPr>
+            </w:pPr>
+            <w:proofErr w:type="spellStart"/>
+            <w:r>
+              <w:rPr>
+                <w:rFonts w:ascii="Times New Roman" w:hAnsi="Times New Roman" w:cs="Times New Roman"/>
+                <w:sz w:val="24"/>
+                <w:szCs w:val="24"/>
+              </w:rPr>
+              <w:t>aspnet_PersonalizationAllUsers</w:t>
+            </w:r>
+            <w:proofErr w:type="spellEnd"/>
+          </w:p>
+        </w:tc>
+        <w:tc>
+          <w:tcPr>
+            <w:tcW w:w="3934" w:type="dxa"/>
+          </w:tcPr>
+          <w:p>
+            <w:pPr>
+              <w:rPr>
+                <w:rFonts w:ascii="Times New Roman" w:hAnsi="Times New Roman" w:cs="Times New Roman"/>
+                <w:sz w:val="24"/>
+                <w:szCs w:val="24"/>
+              </w:rPr>
+            </w:pPr>
+            <w:r>
+              <w:rPr>
+                <w:rFonts w:ascii="Times New Roman" w:hAnsi="Times New Roman" w:cs="Times New Roman"/>
+                <w:sz w:val="24"/>
+                <w:szCs w:val="24"/>
+                <w:lang w:val="en-US"/>
+              </w:rPr>
+              <w:t>Used by the SQL Personalization Provider to store shared personalization data.</w:t>
+            </w:r>
+          </w:p>
+        </w:tc>
+      </w:tr>
+    </w:tbl>
+    <w:p/>
+    <w:p>
+      <w:r>
+        <w:rPr>
+          <w:noProof/>
+        </w:rPr>
+        <w:drawing>
+          <wp:inline distT="0" distB="0" distL="0" distR="0">
+            <wp:extent cx="6863545" cy="4296159"/>
+            <wp:effectExtent l="76200" t="19050" r="51605" b="85341"/>
+            <wp:docPr id="7" name="Picture 4" descr="F:\XRTA IMPORTANT DOC's\#CENTENNIAL SEMSETER 1\WEB APPLICATION DEVELOPMENT\Project\ASPNETEcommerce\shoeshop\Documentation\5.jpg"/>
+            <wp:cNvGraphicFramePr>
+              <a:graphicFrameLocks xmlns:a="http://schemas.openxmlformats.org/drawingml/2006/main" noChangeAspect="1"/>
+            </wp:cNvGraphicFramePr>
+            <a:graphic xmlns:a="http://schemas.openxmlformats.org/drawingml/2006/main">
+              <a:graphicData uri="http://schemas.openxmlformats.org/drawingml/2006/picture">
+                <pic:pic xmlns:pic="http://schemas.openxmlformats.org/drawingml/2006/picture">
+                  <pic:nvPicPr>
+                    <pic:cNvPr id="0" name="Picture 4" descr="F:\XRTA IMPORTANT DOC's\#CENTENNIAL SEMSETER 1\WEB APPLICATION DEVELOPMENT\Project\ASPNETEcommerce\shoeshop\Documentation\5.jpg"/>
+                    <pic:cNvPicPr>
+                      <a:picLocks noChangeAspect="1" noChangeArrowheads="1"/>
+                    </pic:cNvPicPr>
+                  </pic:nvPicPr>
+                  <pic:blipFill>
+                    <a:blip r:embed="rId10"/>
+                    <a:srcRect/>
+                    <a:stretch>
+                      <a:fillRect/>
+                    </a:stretch>
+                  </pic:blipFill>
+                  <pic:spPr bwMode="auto">
+                    <a:xfrm>
+                      <a:off x="0" y="0"/>
+                      <a:ext cx="6858000" cy="4292688"/>
+                    </a:xfrm>
+                    <a:prstGeom prst="rect">
+                      <a:avLst/>
+                    </a:prstGeom>
+                    <a:noFill/>
+                    <a:ln w="6350">
+                      <a:solidFill>
+                        <a:schemeClr val="tx1"/>
+                      </a:solidFill>
+                      <a:miter lim="800000"/>
+                      <a:headEnd/>
+                      <a:tailEnd/>
+                    </a:ln>
+                    <a:effectLst>
+                      <a:outerShdw blurRad="50800" dist="38100" dir="8100000" algn="tr" rotWithShape="0">
+                        <a:prstClr val="black">
+                          <a:alpha val="40000"/>
+                        </a:prstClr>
+                      </a:outerShdw>
+                    </a:effectLst>
+                  </pic:spPr>
+                </pic:pic>
+              </a:graphicData>
+            </a:graphic>
+          </wp:inline>
+        </w:drawing>
+      </w:r>
+    </w:p>
+    <w:p/>
+    <w:p/>
     <w:p>
       <w:pPr>
         <w:pStyle w:val="Title"/>
@@ -1994,7 +4438,6 @@
           <w:sz w:val="24"/>
           <w:szCs w:val="24"/>
         </w:rPr>
-        <w:lastRenderedPageBreak/>
         <w:t>Products</w:t>
       </w:r>
       <w:r>
@@ -2932,6 +5375,7 @@
                 <w:sz w:val="24"/>
                 <w:szCs w:val="24"/>
               </w:rPr>
+              <w:lastRenderedPageBreak/>
               <w:t>categoryName</w:t>
             </w:r>
             <w:proofErr w:type="spellEnd"/>
@@ -3163,7 +5607,15 @@
                 <w:sz w:val="24"/>
                 <w:szCs w:val="24"/>
               </w:rPr>
-              <w:t>parented</w:t>
+              <w:t>P</w:t>
+            </w:r>
+            <w:r>
+              <w:rPr>
+                <w:rFonts w:ascii="Times New Roman" w:hAnsi="Times New Roman" w:cs="Times New Roman"/>
+                <w:sz w:val="24"/>
+                <w:szCs w:val="24"/>
+              </w:rPr>
+              <w:t>arented</w:t>
             </w:r>
           </w:p>
         </w:tc>
@@ -3977,7 +6429,6 @@
           <w:sz w:val="24"/>
           <w:szCs w:val="24"/>
         </w:rPr>
-        <w:lastRenderedPageBreak/>
         <w:t>ProductAttributes</w:t>
       </w:r>
       <w:proofErr w:type="spellEnd"/>
@@ -4804,6 +7255,7 @@
                 <w:sz w:val="24"/>
                 <w:szCs w:val="24"/>
               </w:rPr>
+              <w:lastRenderedPageBreak/>
               <w:t>1.</w:t>
             </w:r>
           </w:p>
@@ -5742,7 +8194,6 @@
         <w:rPr>
           <w:b/>
         </w:rPr>
-        <w:lastRenderedPageBreak/>
         <w:t>Explanation</w:t>
       </w:r>
       <w:r>
@@ -6153,6 +8604,7 @@
               <w:spacing w:line="240" w:lineRule="auto"/>
             </w:pPr>
             <w:r>
+              <w:lastRenderedPageBreak/>
               <w:t>1</w:t>
             </w:r>
           </w:p>
@@ -6839,7 +9291,6 @@
         <w:rPr>
           <w:b/>
         </w:rPr>
-        <w:lastRenderedPageBreak/>
         <w:t>Explanation:</w:t>
       </w:r>
     </w:p>
@@ -7148,6 +9599,7 @@
         <w:ind w:left="1440"/>
       </w:pPr>
       <w:r>
+        <w:lastRenderedPageBreak/>
         <w:t xml:space="preserve">This function calculates the number of products available in the category, whose value is passed it. The count is stored in the variable </w:t>
       </w:r>
       <w:proofErr w:type="spellStart"/>
@@ -7853,6 +10305,273 @@
     </w:lvl>
   </w:abstractNum>
   <w:abstractNum w:abstractNumId="4">
+    <w:nsid w:val="454824BA"/>
+    <w:multiLevelType w:val="multilevel"/>
+    <w:tmpl w:val="04090027"/>
+    <w:lvl w:ilvl="0">
+      <w:start w:val="1"/>
+      <w:numFmt w:val="upperRoman"/>
+      <w:pStyle w:val="Heading1"/>
+      <w:lvlText w:val="%1."/>
+      <w:lvlJc w:val="left"/>
+      <w:pPr>
+        <w:ind w:left="0" w:firstLine="0"/>
+      </w:pPr>
+    </w:lvl>
+    <w:lvl w:ilvl="1">
+      <w:start w:val="1"/>
+      <w:numFmt w:val="upperLetter"/>
+      <w:pStyle w:val="Heading2"/>
+      <w:lvlText w:val="%2."/>
+      <w:lvlJc w:val="left"/>
+      <w:pPr>
+        <w:ind w:left="720" w:firstLine="0"/>
+      </w:pPr>
+    </w:lvl>
+    <w:lvl w:ilvl="2">
+      <w:start w:val="1"/>
+      <w:numFmt w:val="decimal"/>
+      <w:pStyle w:val="Heading3"/>
+      <w:lvlText w:val="%3."/>
+      <w:lvlJc w:val="left"/>
+      <w:pPr>
+        <w:ind w:left="1440" w:firstLine="0"/>
+      </w:pPr>
+    </w:lvl>
+    <w:lvl w:ilvl="3">
+      <w:start w:val="1"/>
+      <w:numFmt w:val="lowerLetter"/>
+      <w:pStyle w:val="Heading4"/>
+      <w:lvlText w:val="%4)"/>
+      <w:lvlJc w:val="left"/>
+      <w:pPr>
+        <w:ind w:left="2160" w:firstLine="0"/>
+      </w:pPr>
+    </w:lvl>
+    <w:lvl w:ilvl="4">
+      <w:start w:val="1"/>
+      <w:numFmt w:val="decimal"/>
+      <w:pStyle w:val="Heading5"/>
+      <w:lvlText w:val="(%5)"/>
+      <w:lvlJc w:val="left"/>
+      <w:pPr>
+        <w:ind w:left="2880" w:firstLine="0"/>
+      </w:pPr>
+    </w:lvl>
+    <w:lvl w:ilvl="5">
+      <w:start w:val="1"/>
+      <w:numFmt w:val="lowerLetter"/>
+      <w:pStyle w:val="Heading6"/>
+      <w:lvlText w:val="(%6)"/>
+      <w:lvlJc w:val="left"/>
+      <w:pPr>
+        <w:ind w:left="3600" w:firstLine="0"/>
+      </w:pPr>
+    </w:lvl>
+    <w:lvl w:ilvl="6">
+      <w:start w:val="1"/>
+      <w:numFmt w:val="lowerRoman"/>
+      <w:pStyle w:val="Heading7"/>
+      <w:lvlText w:val="(%7)"/>
+      <w:lvlJc w:val="left"/>
+      <w:pPr>
+        <w:ind w:left="4320" w:firstLine="0"/>
+      </w:pPr>
+    </w:lvl>
+    <w:lvl w:ilvl="7">
+      <w:start w:val="1"/>
+      <w:numFmt w:val="lowerLetter"/>
+      <w:pStyle w:val="Heading8"/>
+      <w:lvlText w:val="(%8)"/>
+      <w:lvlJc w:val="left"/>
+      <w:pPr>
+        <w:ind w:left="5040" w:firstLine="0"/>
+      </w:pPr>
+    </w:lvl>
+    <w:lvl w:ilvl="8">
+      <w:start w:val="1"/>
+      <w:numFmt w:val="lowerRoman"/>
+      <w:pStyle w:val="Heading9"/>
+      <w:lvlText w:val="(%9)"/>
+      <w:lvlJc w:val="left"/>
+      <w:pPr>
+        <w:ind w:left="5760" w:firstLine="0"/>
+      </w:pPr>
+    </w:lvl>
+  </w:abstractNum>
+  <w:abstractNum w:abstractNumId="5">
+    <w:nsid w:val="5643023B"/>
+    <w:multiLevelType w:val="multilevel"/>
+    <w:tmpl w:val="0409001D"/>
+    <w:lvl w:ilvl="0">
+      <w:start w:val="1"/>
+      <w:numFmt w:val="decimal"/>
+      <w:lvlText w:val="%1)"/>
+      <w:lvlJc w:val="left"/>
+      <w:pPr>
+        <w:ind w:left="360" w:hanging="360"/>
+      </w:pPr>
+    </w:lvl>
+    <w:lvl w:ilvl="1">
+      <w:start w:val="1"/>
+      <w:numFmt w:val="lowerLetter"/>
+      <w:lvlText w:val="%2)"/>
+      <w:lvlJc w:val="left"/>
+      <w:pPr>
+        <w:ind w:left="720" w:hanging="360"/>
+      </w:pPr>
+    </w:lvl>
+    <w:lvl w:ilvl="2">
+      <w:start w:val="1"/>
+      <w:numFmt w:val="lowerRoman"/>
+      <w:lvlText w:val="%3)"/>
+      <w:lvlJc w:val="left"/>
+      <w:pPr>
+        <w:ind w:left="1080" w:hanging="360"/>
+      </w:pPr>
+    </w:lvl>
+    <w:lvl w:ilvl="3">
+      <w:start w:val="1"/>
+      <w:numFmt w:val="decimal"/>
+      <w:lvlText w:val="(%4)"/>
+      <w:lvlJc w:val="left"/>
+      <w:pPr>
+        <w:ind w:left="1440" w:hanging="360"/>
+      </w:pPr>
+    </w:lvl>
+    <w:lvl w:ilvl="4">
+      <w:start w:val="1"/>
+      <w:numFmt w:val="lowerLetter"/>
+      <w:lvlText w:val="(%5)"/>
+      <w:lvlJc w:val="left"/>
+      <w:pPr>
+        <w:ind w:left="1800" w:hanging="360"/>
+      </w:pPr>
+    </w:lvl>
+    <w:lvl w:ilvl="5">
+      <w:start w:val="1"/>
+      <w:numFmt w:val="lowerRoman"/>
+      <w:lvlText w:val="(%6)"/>
+      <w:lvlJc w:val="left"/>
+      <w:pPr>
+        <w:ind w:left="2160" w:hanging="360"/>
+      </w:pPr>
+    </w:lvl>
+    <w:lvl w:ilvl="6">
+      <w:start w:val="1"/>
+      <w:numFmt w:val="decimal"/>
+      <w:lvlText w:val="%7."/>
+      <w:lvlJc w:val="left"/>
+      <w:pPr>
+        <w:ind w:left="2520" w:hanging="360"/>
+      </w:pPr>
+    </w:lvl>
+    <w:lvl w:ilvl="7">
+      <w:start w:val="1"/>
+      <w:numFmt w:val="lowerLetter"/>
+      <w:lvlText w:val="%8."/>
+      <w:lvlJc w:val="left"/>
+      <w:pPr>
+        <w:ind w:left="2880" w:hanging="360"/>
+      </w:pPr>
+    </w:lvl>
+    <w:lvl w:ilvl="8">
+      <w:start w:val="1"/>
+      <w:numFmt w:val="lowerRoman"/>
+      <w:lvlText w:val="%9."/>
+      <w:lvlJc w:val="left"/>
+      <w:pPr>
+        <w:ind w:left="3240" w:hanging="360"/>
+      </w:pPr>
+    </w:lvl>
+  </w:abstractNum>
+  <w:abstractNum w:abstractNumId="6">
+    <w:nsid w:val="59E02EA8"/>
+    <w:multiLevelType w:val="multilevel"/>
+    <w:tmpl w:val="0409001D"/>
+    <w:lvl w:ilvl="0">
+      <w:start w:val="1"/>
+      <w:numFmt w:val="decimal"/>
+      <w:lvlText w:val="%1)"/>
+      <w:lvlJc w:val="left"/>
+      <w:pPr>
+        <w:ind w:left="360" w:hanging="360"/>
+      </w:pPr>
+    </w:lvl>
+    <w:lvl w:ilvl="1">
+      <w:start w:val="1"/>
+      <w:numFmt w:val="lowerLetter"/>
+      <w:lvlText w:val="%2)"/>
+      <w:lvlJc w:val="left"/>
+      <w:pPr>
+        <w:ind w:left="720" w:hanging="360"/>
+      </w:pPr>
+    </w:lvl>
+    <w:lvl w:ilvl="2">
+      <w:start w:val="1"/>
+      <w:numFmt w:val="lowerRoman"/>
+      <w:lvlText w:val="%3)"/>
+      <w:lvlJc w:val="left"/>
+      <w:pPr>
+        <w:ind w:left="1080" w:hanging="360"/>
+      </w:pPr>
+    </w:lvl>
+    <w:lvl w:ilvl="3">
+      <w:start w:val="1"/>
+      <w:numFmt w:val="decimal"/>
+      <w:lvlText w:val="(%4)"/>
+      <w:lvlJc w:val="left"/>
+      <w:pPr>
+        <w:ind w:left="1440" w:hanging="360"/>
+      </w:pPr>
+    </w:lvl>
+    <w:lvl w:ilvl="4">
+      <w:start w:val="1"/>
+      <w:numFmt w:val="lowerLetter"/>
+      <w:lvlText w:val="(%5)"/>
+      <w:lvlJc w:val="left"/>
+      <w:pPr>
+        <w:ind w:left="1800" w:hanging="360"/>
+      </w:pPr>
+    </w:lvl>
+    <w:lvl w:ilvl="5">
+      <w:start w:val="1"/>
+      <w:numFmt w:val="lowerRoman"/>
+      <w:lvlText w:val="(%6)"/>
+      <w:lvlJc w:val="left"/>
+      <w:pPr>
+        <w:ind w:left="2160" w:hanging="360"/>
+      </w:pPr>
+    </w:lvl>
+    <w:lvl w:ilvl="6">
+      <w:start w:val="1"/>
+      <w:numFmt w:val="decimal"/>
+      <w:lvlText w:val="%7."/>
+      <w:lvlJc w:val="left"/>
+      <w:pPr>
+        <w:ind w:left="2520" w:hanging="360"/>
+      </w:pPr>
+    </w:lvl>
+    <w:lvl w:ilvl="7">
+      <w:start w:val="1"/>
+      <w:numFmt w:val="lowerLetter"/>
+      <w:lvlText w:val="%8."/>
+      <w:lvlJc w:val="left"/>
+      <w:pPr>
+        <w:ind w:left="2880" w:hanging="360"/>
+      </w:pPr>
+    </w:lvl>
+    <w:lvl w:ilvl="8">
+      <w:start w:val="1"/>
+      <w:numFmt w:val="lowerRoman"/>
+      <w:lvlText w:val="%9."/>
+      <w:lvlJc w:val="left"/>
+      <w:pPr>
+        <w:ind w:left="3240" w:hanging="360"/>
+      </w:pPr>
+    </w:lvl>
+  </w:abstractNum>
+  <w:abstractNum w:abstractNumId="7">
     <w:nsid w:val="63FE4261"/>
     <w:multiLevelType w:val="hybridMultilevel"/>
     <w:tmpl w:val="7FFEB092"/>
@@ -7941,7 +10660,7 @@
       </w:pPr>
     </w:lvl>
   </w:abstractNum>
-  <w:abstractNum w:abstractNumId="5">
+  <w:abstractNum w:abstractNumId="8">
     <w:nsid w:val="685F4596"/>
     <w:multiLevelType w:val="hybridMultilevel"/>
     <w:tmpl w:val="A4303A10"/>
@@ -8061,16 +10780,25 @@
     <w:abstractNumId w:val="2"/>
   </w:num>
   <w:num w:numId="3">
-    <w:abstractNumId w:val="5"/>
+    <w:abstractNumId w:val="8"/>
   </w:num>
   <w:num w:numId="4">
     <w:abstractNumId w:val="3"/>
   </w:num>
   <w:num w:numId="5">
-    <w:abstractNumId w:val="4"/>
+    <w:abstractNumId w:val="7"/>
   </w:num>
   <w:num w:numId="6">
     <w:abstractNumId w:val="0"/>
+  </w:num>
+  <w:num w:numId="7">
+    <w:abstractNumId w:val="4"/>
+  </w:num>
+  <w:num w:numId="8">
+    <w:abstractNumId w:val="5"/>
+  </w:num>
+  <w:num w:numId="9">
+    <w:abstractNumId w:val="6"/>
   </w:num>
 </w:numbering>
 </file>
@@ -8239,10 +10967,255 @@
       <w:rFonts w:eastAsiaTheme="minorEastAsia"/>
     </w:rPr>
   </w:style>
+  <w:style w:type="paragraph" w:styleId="Heading1">
+    <w:name w:val="heading 1"/>
+    <w:basedOn w:val="Normal"/>
+    <w:next w:val="Normal"/>
+    <w:link w:val="Heading1Char"/>
+    <w:uiPriority w:val="9"/>
+    <w:qFormat/>
+    <w:rsid w:val="00190EA3"/>
+    <w:pPr>
+      <w:keepNext/>
+      <w:keepLines/>
+      <w:numPr>
+        <w:numId w:val="7"/>
+      </w:numPr>
+      <w:spacing w:before="480" w:after="0"/>
+      <w:outlineLvl w:val="0"/>
+    </w:pPr>
+    <w:rPr>
+      <w:rFonts w:asciiTheme="majorHAnsi" w:eastAsiaTheme="majorEastAsia" w:hAnsiTheme="majorHAnsi" w:cstheme="majorBidi"/>
+      <w:b/>
+      <w:bCs/>
+      <w:color w:val="365F91" w:themeColor="accent1" w:themeShade="BF"/>
+      <w:sz w:val="28"/>
+      <w:szCs w:val="28"/>
+    </w:rPr>
+  </w:style>
+  <w:style w:type="paragraph" w:styleId="Heading2">
+    <w:name w:val="heading 2"/>
+    <w:basedOn w:val="Normal"/>
+    <w:next w:val="Normal"/>
+    <w:link w:val="Heading2Char"/>
+    <w:uiPriority w:val="9"/>
+    <w:semiHidden/>
+    <w:unhideWhenUsed/>
+    <w:qFormat/>
+    <w:rsid w:val="00190EA3"/>
+    <w:pPr>
+      <w:keepNext/>
+      <w:keepLines/>
+      <w:numPr>
+        <w:ilvl w:val="1"/>
+        <w:numId w:val="7"/>
+      </w:numPr>
+      <w:spacing w:before="200" w:after="0"/>
+      <w:outlineLvl w:val="1"/>
+    </w:pPr>
+    <w:rPr>
+      <w:rFonts w:asciiTheme="majorHAnsi" w:eastAsiaTheme="majorEastAsia" w:hAnsiTheme="majorHAnsi" w:cstheme="majorBidi"/>
+      <w:b/>
+      <w:bCs/>
+      <w:color w:val="4F81BD" w:themeColor="accent1"/>
+      <w:sz w:val="26"/>
+      <w:szCs w:val="26"/>
+    </w:rPr>
+  </w:style>
+  <w:style w:type="paragraph" w:styleId="Heading3">
+    <w:name w:val="heading 3"/>
+    <w:basedOn w:val="Normal"/>
+    <w:next w:val="Normal"/>
+    <w:link w:val="Heading3Char"/>
+    <w:uiPriority w:val="9"/>
+    <w:semiHidden/>
+    <w:unhideWhenUsed/>
+    <w:qFormat/>
+    <w:rsid w:val="00190EA3"/>
+    <w:pPr>
+      <w:keepNext/>
+      <w:keepLines/>
+      <w:numPr>
+        <w:ilvl w:val="2"/>
+        <w:numId w:val="7"/>
+      </w:numPr>
+      <w:spacing w:before="200" w:after="0"/>
+      <w:outlineLvl w:val="2"/>
+    </w:pPr>
+    <w:rPr>
+      <w:rFonts w:asciiTheme="majorHAnsi" w:eastAsiaTheme="majorEastAsia" w:hAnsiTheme="majorHAnsi" w:cstheme="majorBidi"/>
+      <w:b/>
+      <w:bCs/>
+      <w:color w:val="4F81BD" w:themeColor="accent1"/>
+    </w:rPr>
+  </w:style>
+  <w:style w:type="paragraph" w:styleId="Heading4">
+    <w:name w:val="heading 4"/>
+    <w:basedOn w:val="Normal"/>
+    <w:next w:val="Normal"/>
+    <w:link w:val="Heading4Char"/>
+    <w:uiPriority w:val="9"/>
+    <w:semiHidden/>
+    <w:unhideWhenUsed/>
+    <w:qFormat/>
+    <w:rsid w:val="00190EA3"/>
+    <w:pPr>
+      <w:keepNext/>
+      <w:keepLines/>
+      <w:numPr>
+        <w:ilvl w:val="3"/>
+        <w:numId w:val="7"/>
+      </w:numPr>
+      <w:spacing w:before="200" w:after="0"/>
+      <w:outlineLvl w:val="3"/>
+    </w:pPr>
+    <w:rPr>
+      <w:rFonts w:asciiTheme="majorHAnsi" w:eastAsiaTheme="majorEastAsia" w:hAnsiTheme="majorHAnsi" w:cstheme="majorBidi"/>
+      <w:b/>
+      <w:bCs/>
+      <w:i/>
+      <w:iCs/>
+      <w:color w:val="4F81BD" w:themeColor="accent1"/>
+    </w:rPr>
+  </w:style>
+  <w:style w:type="paragraph" w:styleId="Heading5">
+    <w:name w:val="heading 5"/>
+    <w:basedOn w:val="Normal"/>
+    <w:next w:val="Normal"/>
+    <w:link w:val="Heading5Char"/>
+    <w:uiPriority w:val="9"/>
+    <w:semiHidden/>
+    <w:unhideWhenUsed/>
+    <w:qFormat/>
+    <w:rsid w:val="00190EA3"/>
+    <w:pPr>
+      <w:keepNext/>
+      <w:keepLines/>
+      <w:numPr>
+        <w:ilvl w:val="4"/>
+        <w:numId w:val="7"/>
+      </w:numPr>
+      <w:spacing w:before="200" w:after="0"/>
+      <w:outlineLvl w:val="4"/>
+    </w:pPr>
+    <w:rPr>
+      <w:rFonts w:asciiTheme="majorHAnsi" w:eastAsiaTheme="majorEastAsia" w:hAnsiTheme="majorHAnsi" w:cstheme="majorBidi"/>
+      <w:color w:val="243F60" w:themeColor="accent1" w:themeShade="7F"/>
+    </w:rPr>
+  </w:style>
+  <w:style w:type="paragraph" w:styleId="Heading6">
+    <w:name w:val="heading 6"/>
+    <w:basedOn w:val="Normal"/>
+    <w:next w:val="Normal"/>
+    <w:link w:val="Heading6Char"/>
+    <w:uiPriority w:val="9"/>
+    <w:semiHidden/>
+    <w:unhideWhenUsed/>
+    <w:qFormat/>
+    <w:rsid w:val="00190EA3"/>
+    <w:pPr>
+      <w:keepNext/>
+      <w:keepLines/>
+      <w:numPr>
+        <w:ilvl w:val="5"/>
+        <w:numId w:val="7"/>
+      </w:numPr>
+      <w:spacing w:before="200" w:after="0"/>
+      <w:outlineLvl w:val="5"/>
+    </w:pPr>
+    <w:rPr>
+      <w:rFonts w:asciiTheme="majorHAnsi" w:eastAsiaTheme="majorEastAsia" w:hAnsiTheme="majorHAnsi" w:cstheme="majorBidi"/>
+      <w:i/>
+      <w:iCs/>
+      <w:color w:val="243F60" w:themeColor="accent1" w:themeShade="7F"/>
+    </w:rPr>
+  </w:style>
+  <w:style w:type="paragraph" w:styleId="Heading7">
+    <w:name w:val="heading 7"/>
+    <w:basedOn w:val="Normal"/>
+    <w:next w:val="Normal"/>
+    <w:link w:val="Heading7Char"/>
+    <w:uiPriority w:val="9"/>
+    <w:semiHidden/>
+    <w:unhideWhenUsed/>
+    <w:qFormat/>
+    <w:rsid w:val="00190EA3"/>
+    <w:pPr>
+      <w:keepNext/>
+      <w:keepLines/>
+      <w:numPr>
+        <w:ilvl w:val="6"/>
+        <w:numId w:val="7"/>
+      </w:numPr>
+      <w:spacing w:before="200" w:after="0"/>
+      <w:outlineLvl w:val="6"/>
+    </w:pPr>
+    <w:rPr>
+      <w:rFonts w:asciiTheme="majorHAnsi" w:eastAsiaTheme="majorEastAsia" w:hAnsiTheme="majorHAnsi" w:cstheme="majorBidi"/>
+      <w:i/>
+      <w:iCs/>
+      <w:color w:val="404040" w:themeColor="text1" w:themeTint="BF"/>
+    </w:rPr>
+  </w:style>
+  <w:style w:type="paragraph" w:styleId="Heading8">
+    <w:name w:val="heading 8"/>
+    <w:basedOn w:val="Normal"/>
+    <w:next w:val="Normal"/>
+    <w:link w:val="Heading8Char"/>
+    <w:uiPriority w:val="9"/>
+    <w:semiHidden/>
+    <w:unhideWhenUsed/>
+    <w:qFormat/>
+    <w:rsid w:val="00190EA3"/>
+    <w:pPr>
+      <w:keepNext/>
+      <w:keepLines/>
+      <w:numPr>
+        <w:ilvl w:val="7"/>
+        <w:numId w:val="7"/>
+      </w:numPr>
+      <w:spacing w:before="200" w:after="0"/>
+      <w:outlineLvl w:val="7"/>
+    </w:pPr>
+    <w:rPr>
+      <w:rFonts w:asciiTheme="majorHAnsi" w:eastAsiaTheme="majorEastAsia" w:hAnsiTheme="majorHAnsi" w:cstheme="majorBidi"/>
+      <w:color w:val="404040" w:themeColor="text1" w:themeTint="BF"/>
+      <w:sz w:val="20"/>
+      <w:szCs w:val="20"/>
+    </w:rPr>
+  </w:style>
+  <w:style w:type="paragraph" w:styleId="Heading9">
+    <w:name w:val="heading 9"/>
+    <w:basedOn w:val="Normal"/>
+    <w:next w:val="Normal"/>
+    <w:link w:val="Heading9Char"/>
+    <w:uiPriority w:val="9"/>
+    <w:semiHidden/>
+    <w:unhideWhenUsed/>
+    <w:qFormat/>
+    <w:rsid w:val="00190EA3"/>
+    <w:pPr>
+      <w:keepNext/>
+      <w:keepLines/>
+      <w:numPr>
+        <w:ilvl w:val="8"/>
+        <w:numId w:val="7"/>
+      </w:numPr>
+      <w:spacing w:before="200" w:after="0"/>
+      <w:outlineLvl w:val="8"/>
+    </w:pPr>
+    <w:rPr>
+      <w:rFonts w:asciiTheme="majorHAnsi" w:eastAsiaTheme="majorEastAsia" w:hAnsiTheme="majorHAnsi" w:cstheme="majorBidi"/>
+      <w:i/>
+      <w:iCs/>
+      <w:color w:val="404040" w:themeColor="text1" w:themeTint="BF"/>
+      <w:sz w:val="20"/>
+      <w:szCs w:val="20"/>
+    </w:rPr>
+  </w:style>
   <w:style w:type="character" w:default="1" w:styleId="DefaultParagraphFont">
     <w:name w:val="Default Paragraph Font"/>
     <w:uiPriority w:val="1"/>
-    <w:semiHidden/>
     <w:unhideWhenUsed/>
   </w:style>
   <w:style w:type="table" w:default="1" w:styleId="TableNormal">
@@ -8375,6 +11348,137 @@
       <w:ind w:left="720"/>
       <w:contextualSpacing/>
     </w:pPr>
+  </w:style>
+  <w:style w:type="character" w:customStyle="1" w:styleId="Heading1Char">
+    <w:name w:val="Heading 1 Char"/>
+    <w:basedOn w:val="DefaultParagraphFont"/>
+    <w:link w:val="Heading1"/>
+    <w:uiPriority w:val="9"/>
+    <w:rsid w:val="00190EA3"/>
+    <w:rPr>
+      <w:rFonts w:asciiTheme="majorHAnsi" w:eastAsiaTheme="majorEastAsia" w:hAnsiTheme="majorHAnsi" w:cstheme="majorBidi"/>
+      <w:b/>
+      <w:bCs/>
+      <w:color w:val="365F91" w:themeColor="accent1" w:themeShade="BF"/>
+      <w:sz w:val="28"/>
+      <w:szCs w:val="28"/>
+    </w:rPr>
+  </w:style>
+  <w:style w:type="character" w:customStyle="1" w:styleId="Heading2Char">
+    <w:name w:val="Heading 2 Char"/>
+    <w:basedOn w:val="DefaultParagraphFont"/>
+    <w:link w:val="Heading2"/>
+    <w:uiPriority w:val="9"/>
+    <w:semiHidden/>
+    <w:rsid w:val="00190EA3"/>
+    <w:rPr>
+      <w:rFonts w:asciiTheme="majorHAnsi" w:eastAsiaTheme="majorEastAsia" w:hAnsiTheme="majorHAnsi" w:cstheme="majorBidi"/>
+      <w:b/>
+      <w:bCs/>
+      <w:color w:val="4F81BD" w:themeColor="accent1"/>
+      <w:sz w:val="26"/>
+      <w:szCs w:val="26"/>
+    </w:rPr>
+  </w:style>
+  <w:style w:type="character" w:customStyle="1" w:styleId="Heading3Char">
+    <w:name w:val="Heading 3 Char"/>
+    <w:basedOn w:val="DefaultParagraphFont"/>
+    <w:link w:val="Heading3"/>
+    <w:uiPriority w:val="9"/>
+    <w:semiHidden/>
+    <w:rsid w:val="00190EA3"/>
+    <w:rPr>
+      <w:rFonts w:asciiTheme="majorHAnsi" w:eastAsiaTheme="majorEastAsia" w:hAnsiTheme="majorHAnsi" w:cstheme="majorBidi"/>
+      <w:b/>
+      <w:bCs/>
+      <w:color w:val="4F81BD" w:themeColor="accent1"/>
+    </w:rPr>
+  </w:style>
+  <w:style w:type="character" w:customStyle="1" w:styleId="Heading4Char">
+    <w:name w:val="Heading 4 Char"/>
+    <w:basedOn w:val="DefaultParagraphFont"/>
+    <w:link w:val="Heading4"/>
+    <w:uiPriority w:val="9"/>
+    <w:semiHidden/>
+    <w:rsid w:val="00190EA3"/>
+    <w:rPr>
+      <w:rFonts w:asciiTheme="majorHAnsi" w:eastAsiaTheme="majorEastAsia" w:hAnsiTheme="majorHAnsi" w:cstheme="majorBidi"/>
+      <w:b/>
+      <w:bCs/>
+      <w:i/>
+      <w:iCs/>
+      <w:color w:val="4F81BD" w:themeColor="accent1"/>
+    </w:rPr>
+  </w:style>
+  <w:style w:type="character" w:customStyle="1" w:styleId="Heading5Char">
+    <w:name w:val="Heading 5 Char"/>
+    <w:basedOn w:val="DefaultParagraphFont"/>
+    <w:link w:val="Heading5"/>
+    <w:uiPriority w:val="9"/>
+    <w:semiHidden/>
+    <w:rsid w:val="00190EA3"/>
+    <w:rPr>
+      <w:rFonts w:asciiTheme="majorHAnsi" w:eastAsiaTheme="majorEastAsia" w:hAnsiTheme="majorHAnsi" w:cstheme="majorBidi"/>
+      <w:color w:val="243F60" w:themeColor="accent1" w:themeShade="7F"/>
+    </w:rPr>
+  </w:style>
+  <w:style w:type="character" w:customStyle="1" w:styleId="Heading6Char">
+    <w:name w:val="Heading 6 Char"/>
+    <w:basedOn w:val="DefaultParagraphFont"/>
+    <w:link w:val="Heading6"/>
+    <w:uiPriority w:val="9"/>
+    <w:semiHidden/>
+    <w:rsid w:val="00190EA3"/>
+    <w:rPr>
+      <w:rFonts w:asciiTheme="majorHAnsi" w:eastAsiaTheme="majorEastAsia" w:hAnsiTheme="majorHAnsi" w:cstheme="majorBidi"/>
+      <w:i/>
+      <w:iCs/>
+      <w:color w:val="243F60" w:themeColor="accent1" w:themeShade="7F"/>
+    </w:rPr>
+  </w:style>
+  <w:style w:type="character" w:customStyle="1" w:styleId="Heading7Char">
+    <w:name w:val="Heading 7 Char"/>
+    <w:basedOn w:val="DefaultParagraphFont"/>
+    <w:link w:val="Heading7"/>
+    <w:uiPriority w:val="9"/>
+    <w:semiHidden/>
+    <w:rsid w:val="00190EA3"/>
+    <w:rPr>
+      <w:rFonts w:asciiTheme="majorHAnsi" w:eastAsiaTheme="majorEastAsia" w:hAnsiTheme="majorHAnsi" w:cstheme="majorBidi"/>
+      <w:i/>
+      <w:iCs/>
+      <w:color w:val="404040" w:themeColor="text1" w:themeTint="BF"/>
+    </w:rPr>
+  </w:style>
+  <w:style w:type="character" w:customStyle="1" w:styleId="Heading8Char">
+    <w:name w:val="Heading 8 Char"/>
+    <w:basedOn w:val="DefaultParagraphFont"/>
+    <w:link w:val="Heading8"/>
+    <w:uiPriority w:val="9"/>
+    <w:semiHidden/>
+    <w:rsid w:val="00190EA3"/>
+    <w:rPr>
+      <w:rFonts w:asciiTheme="majorHAnsi" w:eastAsiaTheme="majorEastAsia" w:hAnsiTheme="majorHAnsi" w:cstheme="majorBidi"/>
+      <w:color w:val="404040" w:themeColor="text1" w:themeTint="BF"/>
+      <w:sz w:val="20"/>
+      <w:szCs w:val="20"/>
+    </w:rPr>
+  </w:style>
+  <w:style w:type="character" w:customStyle="1" w:styleId="Heading9Char">
+    <w:name w:val="Heading 9 Char"/>
+    <w:basedOn w:val="DefaultParagraphFont"/>
+    <w:link w:val="Heading9"/>
+    <w:uiPriority w:val="9"/>
+    <w:semiHidden/>
+    <w:rsid w:val="00190EA3"/>
+    <w:rPr>
+      <w:rFonts w:asciiTheme="majorHAnsi" w:eastAsiaTheme="majorEastAsia" w:hAnsiTheme="majorHAnsi" w:cstheme="majorBidi"/>
+      <w:i/>
+      <w:iCs/>
+      <w:color w:val="404040" w:themeColor="text1" w:themeTint="BF"/>
+      <w:sz w:val="20"/>
+      <w:szCs w:val="20"/>
+    </w:rPr>
   </w:style>
 </w:styles>
 </file>
@@ -8850,4 +11954,16 @@
   <a:objectDefaults/>
   <a:extraClrSchemeLst/>
 </a:theme>
+</file>
+
+<file path=customXml/item1.xml><?xml version="1.0" encoding="utf-8"?>
+<b:Sources xmlns:b="http://schemas.openxmlformats.org/officeDocument/2006/bibliography" xmlns="http://schemas.openxmlformats.org/officeDocument/2006/bibliography" SelectedStyle="\APA.XSL" StyleName="APA"/>
+</file>
+
+<file path=customXml/itemProps1.xml><?xml version="1.0" encoding="utf-8"?>
+<ds:datastoreItem xmlns:ds="http://schemas.openxmlformats.org/officeDocument/2006/customXml" ds:itemID="{ED35FBCD-9188-40C0-B9F3-9732079070C9}">
+  <ds:schemaRefs>
+    <ds:schemaRef ds:uri="http://schemas.openxmlformats.org/officeDocument/2006/bibliography"/>
+  </ds:schemaRefs>
+</ds:datastoreItem>
 </file>
</xml_diff>

<commit_message>
Screen shots and document file
</commit_message>
<xml_diff>
--- a/Documentation/Lovu 1.docx
+++ b/Documentation/Lovu 1.docx
@@ -2954,15 +2954,7 @@
                 <w:sz w:val="24"/>
                 <w:szCs w:val="24"/>
               </w:rPr>
-              <w:t>1</w:t>
-            </w:r>
-            <w:r>
-              <w:rPr>
-                <w:rFonts w:ascii="Times New Roman" w:hAnsi="Times New Roman" w:cs="Times New Roman"/>
-                <w:sz w:val="24"/>
-                <w:szCs w:val="24"/>
-              </w:rPr>
-              <w:t>4</w:t>
+              <w:t>14</w:t>
             </w:r>
           </w:p>
         </w:tc>
@@ -7070,6 +7062,7 @@
         <w:t>Indexes:-</w:t>
       </w:r>
     </w:p>
+    <w:p/>
     <w:tbl>
       <w:tblPr>
         <w:tblStyle w:val="TableGrid"/>
@@ -7107,6 +7100,7 @@
                 <w:sz w:val="24"/>
                 <w:szCs w:val="24"/>
               </w:rPr>
+              <w:lastRenderedPageBreak/>
               <w:t>No.</w:t>
             </w:r>
           </w:p>
@@ -7255,7 +7249,6 @@
                 <w:sz w:val="24"/>
                 <w:szCs w:val="24"/>
               </w:rPr>
-              <w:lastRenderedPageBreak/>
               <w:t>1.</w:t>
             </w:r>
           </w:p>
@@ -8528,6 +8521,7 @@
               <w:rPr>
                 <w:b/>
               </w:rPr>
+              <w:lastRenderedPageBreak/>
               <w:t>No.</w:t>
             </w:r>
           </w:p>
@@ -8604,7 +8598,6 @@
               <w:spacing w:line="240" w:lineRule="auto"/>
             </w:pPr>
             <w:r>
-              <w:lastRenderedPageBreak/>
               <w:t>1</w:t>
             </w:r>
           </w:p>
@@ -9590,6 +9583,7 @@
         <w:rPr>
           <w:b/>
         </w:rPr>
+        <w:lastRenderedPageBreak/>
         <w:t>Explanation:</w:t>
       </w:r>
     </w:p>
@@ -9599,7 +9593,6 @@
         <w:ind w:left="1440"/>
       </w:pPr>
       <w:r>
-        <w:lastRenderedPageBreak/>
         <w:t xml:space="preserve">This function calculates the number of products available in the category, whose value is passed it. The count is stored in the variable </w:t>
       </w:r>
       <w:proofErr w:type="spellStart"/>
@@ -11216,6 +11209,7 @@
   <w:style w:type="character" w:default="1" w:styleId="DefaultParagraphFont">
     <w:name w:val="Default Paragraph Font"/>
     <w:uiPriority w:val="1"/>
+    <w:semiHidden/>
     <w:unhideWhenUsed/>
   </w:style>
   <w:style w:type="table" w:default="1" w:styleId="TableNormal">

</xml_diff>